<commit_message>
Completed Tynted Engine & Deep Boom Descriptions
</commit_message>
<xml_diff>
--- a/files/Resume.docx
+++ b/files/Resume.docx
@@ -171,8 +171,6 @@
         </w:rPr>
         <w:t>April 2020</w:t>
       </w:r>
-      <w:bookmarkStart w:id="0" w:name="_GoBack"/>
-      <w:bookmarkEnd w:id="0"/>
     </w:p>
     <w:p>
       <w:pPr>
@@ -456,15 +454,7 @@
           <w:szCs w:val="20"/>
         </w:rPr>
         <w:tab/>
-        <w:t xml:space="preserve">      </w:t>
-      </w:r>
-      <w:r>
-        <w:rPr>
-          <w:rFonts w:ascii="Times" w:eastAsia="Times" w:hAnsi="Times" w:cs="Times"/>
-          <w:sz w:val="20"/>
-          <w:szCs w:val="20"/>
-        </w:rPr>
-        <w:t xml:space="preserve">    </w:t>
+        <w:t xml:space="preserve">          </w:t>
       </w:r>
       <w:r>
         <w:rPr>
@@ -998,15 +988,7 @@
           <w:szCs w:val="20"/>
         </w:rPr>
         <w:tab/>
-        <w:t xml:space="preserve">      </w:t>
-      </w:r>
-      <w:r>
-        <w:rPr>
-          <w:rFonts w:ascii="Times" w:eastAsia="Times" w:hAnsi="Times" w:cs="Times"/>
-          <w:sz w:val="20"/>
-          <w:szCs w:val="20"/>
-        </w:rPr>
-        <w:t xml:space="preserve"> </w:t>
+        <w:t xml:space="preserve">       </w:t>
       </w:r>
       <w:r>
         <w:rPr>
@@ -1155,16 +1137,7 @@
           <w:sz w:val="20"/>
           <w:szCs w:val="20"/>
         </w:rPr>
-        <w:t>Participates willingly in pr</w:t>
-      </w:r>
-      <w:r>
-        <w:rPr>
-          <w:rFonts w:ascii="Times" w:eastAsia="Times" w:hAnsi="Times" w:cs="Times"/>
-          <w:color w:val="000000"/>
-          <w:sz w:val="20"/>
-          <w:szCs w:val="20"/>
-        </w:rPr>
-        <w:t>ojects and tasks</w:t>
+        <w:t>Participates willingly in projects and tasks</w:t>
       </w:r>
     </w:p>
     <w:p>
@@ -1423,70 +1396,6 @@
     <w:p>
       <w:pPr>
         <w:widowControl w:val="0"/>
-        <w:spacing w:after="100" w:line="240" w:lineRule="auto"/>
-        <w:rPr>
-          <w:rFonts w:ascii="Times" w:eastAsia="Times" w:hAnsi="Times" w:cs="Times"/>
-          <w:b/>
-          <w:sz w:val="20"/>
-          <w:szCs w:val="20"/>
-        </w:rPr>
-      </w:pPr>
-      <w:r>
-        <w:rPr>
-          <w:rFonts w:ascii="Times" w:eastAsia="Times" w:hAnsi="Times" w:cs="Times"/>
-          <w:sz w:val="20"/>
-          <w:szCs w:val="20"/>
-        </w:rPr>
-        <w:t xml:space="preserve">Completed </w:t>
-      </w:r>
-      <w:r>
-        <w:rPr>
-          <w:rFonts w:ascii="Times" w:eastAsia="Times" w:hAnsi="Times" w:cs="Times"/>
-          <w:sz w:val="20"/>
-          <w:szCs w:val="20"/>
-        </w:rPr>
-        <w:t xml:space="preserve">3 Semesters </w:t>
-      </w:r>
-      <w:r>
-        <w:rPr>
-          <w:rFonts w:ascii="Times" w:eastAsia="Times" w:hAnsi="Times" w:cs="Times"/>
-          <w:sz w:val="20"/>
-          <w:szCs w:val="20"/>
-        </w:rPr>
-        <w:t>at NAIT with a 4.0</w:t>
-      </w:r>
-      <w:r>
-        <w:rPr>
-          <w:rFonts w:ascii="Times" w:eastAsia="Times" w:hAnsi="Times" w:cs="Times"/>
-          <w:sz w:val="20"/>
-          <w:szCs w:val="20"/>
-        </w:rPr>
-        <w:t xml:space="preserve"> GPA.</w:t>
-      </w:r>
-    </w:p>
-    <w:p>
-      <w:pPr>
-        <w:widowControl w:val="0"/>
-        <w:spacing w:after="100" w:line="240" w:lineRule="auto"/>
-        <w:rPr>
-          <w:rFonts w:ascii="Times" w:eastAsia="Times" w:hAnsi="Times" w:cs="Times"/>
-          <w:b/>
-          <w:sz w:val="20"/>
-          <w:szCs w:val="20"/>
-        </w:rPr>
-      </w:pPr>
-      <w:r>
-        <w:rPr>
-          <w:rFonts w:ascii="Times" w:eastAsia="Times" w:hAnsi="Times" w:cs="Times"/>
-          <w:sz w:val="20"/>
-          <w:szCs w:val="20"/>
-        </w:rPr>
-        <w:t>Graduated grade twelve with an honor role.</w:t>
-      </w:r>
-    </w:p>
-    <w:p>
-      <w:pPr>
-        <w:widowControl w:val="0"/>
         <w:pBdr>
           <w:top w:val="nil"/>
           <w:left w:val="nil"/>
@@ -1507,15 +1416,115 @@
           <w:sz w:val="20"/>
           <w:szCs w:val="20"/>
         </w:rPr>
-        <w:t>Released fourteen different independent</w:t>
-      </w:r>
-      <w:r>
-        <w:rPr>
-          <w:rFonts w:ascii="Times" w:eastAsia="Times" w:hAnsi="Times" w:cs="Times"/>
-          <w:sz w:val="20"/>
-          <w:szCs w:val="20"/>
-        </w:rPr>
-        <w:t xml:space="preserve"> video games.</w:t>
+        <w:t xml:space="preserve">Completed </w:t>
+      </w:r>
+      <w:r>
+        <w:rPr>
+          <w:rFonts w:ascii="Times" w:eastAsia="Times" w:hAnsi="Times" w:cs="Times"/>
+          <w:sz w:val="20"/>
+          <w:szCs w:val="20"/>
+        </w:rPr>
+        <w:t xml:space="preserve">3 Semesters </w:t>
+      </w:r>
+      <w:r>
+        <w:rPr>
+          <w:rFonts w:ascii="Times" w:eastAsia="Times" w:hAnsi="Times" w:cs="Times"/>
+          <w:sz w:val="20"/>
+          <w:szCs w:val="20"/>
+        </w:rPr>
+        <w:t>at NAIT with a 4.0</w:t>
+      </w:r>
+      <w:r>
+        <w:rPr>
+          <w:rFonts w:ascii="Times" w:eastAsia="Times" w:hAnsi="Times" w:cs="Times"/>
+          <w:sz w:val="20"/>
+          <w:szCs w:val="20"/>
+        </w:rPr>
+        <w:t xml:space="preserve"> GPA.</w:t>
+      </w:r>
+      <w:r>
+        <w:rPr>
+          <w:rFonts w:ascii="Times" w:eastAsia="Times" w:hAnsi="Times" w:cs="Times"/>
+          <w:sz w:val="20"/>
+          <w:szCs w:val="20"/>
+        </w:rPr>
+        <w:t xml:space="preserve"> </w:t>
+      </w:r>
+    </w:p>
+    <w:p>
+      <w:pPr>
+        <w:widowControl w:val="0"/>
+        <w:spacing w:after="100" w:line="240" w:lineRule="auto"/>
+        <w:rPr>
+          <w:rFonts w:ascii="Times" w:eastAsia="Times" w:hAnsi="Times" w:cs="Times"/>
+          <w:b/>
+          <w:sz w:val="20"/>
+          <w:szCs w:val="20"/>
+        </w:rPr>
+      </w:pPr>
+      <w:r>
+        <w:rPr>
+          <w:rFonts w:ascii="Times" w:eastAsia="Times" w:hAnsi="Times" w:cs="Times"/>
+          <w:sz w:val="20"/>
+          <w:szCs w:val="20"/>
+        </w:rPr>
+        <w:t>Created a game engine using the Entity Component System.</w:t>
+      </w:r>
+      <w:r>
+        <w:rPr>
+          <w:rFonts w:ascii="Times" w:eastAsia="Times" w:hAnsi="Times" w:cs="Times"/>
+          <w:b/>
+          <w:sz w:val="20"/>
+          <w:szCs w:val="20"/>
+        </w:rPr>
+        <w:t xml:space="preserve"> </w:t>
+      </w:r>
+    </w:p>
+    <w:p>
+      <w:pPr>
+        <w:widowControl w:val="0"/>
+        <w:pBdr>
+          <w:top w:val="nil"/>
+          <w:left w:val="nil"/>
+          <w:bottom w:val="nil"/>
+          <w:right w:val="nil"/>
+          <w:between w:val="nil"/>
+        </w:pBdr>
+        <w:spacing w:after="100" w:line="240" w:lineRule="auto"/>
+        <w:rPr>
+          <w:rFonts w:ascii="Times" w:eastAsia="Times" w:hAnsi="Times" w:cs="Times"/>
+          <w:sz w:val="20"/>
+          <w:szCs w:val="20"/>
+        </w:rPr>
+      </w:pPr>
+      <w:r>
+        <w:rPr>
+          <w:rFonts w:ascii="Times" w:eastAsia="Times" w:hAnsi="Times" w:cs="Times"/>
+          <w:sz w:val="20"/>
+          <w:szCs w:val="20"/>
+        </w:rPr>
+        <w:t>Released fourteen different independent video games.</w:t>
+      </w:r>
+      <w:bookmarkStart w:id="0" w:name="_GoBack"/>
+      <w:bookmarkEnd w:id="0"/>
+    </w:p>
+    <w:p>
+      <w:pPr>
+        <w:widowControl w:val="0"/>
+        <w:spacing w:after="100" w:line="240" w:lineRule="auto"/>
+        <w:rPr>
+          <w:rFonts w:ascii="Times" w:eastAsia="Times" w:hAnsi="Times" w:cs="Times"/>
+          <w:sz w:val="20"/>
+          <w:szCs w:val="20"/>
+        </w:rPr>
+      </w:pPr>
+      <w:r>
+        <w:rPr>
+          <w:rFonts w:ascii="Times" w:eastAsia="Times" w:hAnsi="Times" w:cs="Times"/>
+          <w:sz w:val="20"/>
+          <w:szCs w:val="20"/>
+        </w:rPr>
+        <w:t>Graduated grade twelve with an honor role.</w:t>
       </w:r>
     </w:p>
     <w:p>
@@ -1949,16 +1958,7 @@
             <w:szCs w:val="20"/>
             <w:u w:val="single"/>
           </w:rPr>
-          <w:t>thutchings@cesd73.c</w:t>
-        </w:r>
-        <w:r>
-          <w:rPr>
-            <w:color w:val="1155CC"/>
-            <w:sz w:val="20"/>
-            <w:szCs w:val="20"/>
-            <w:u w:val="single"/>
-          </w:rPr>
-          <w:t>a</w:t>
+          <w:t>thutchings@cesd73.ca</w:t>
         </w:r>
       </w:hyperlink>
     </w:p>
@@ -2131,25 +2131,7 @@
           <w:sz w:val="20"/>
           <w:szCs w:val="20"/>
         </w:rPr>
-        <w:t>https://thomash</w:t>
-      </w:r>
-      <w:r>
-        <w:rPr>
-          <w:rStyle w:val="Hyperlink"/>
-          <w:rFonts w:ascii="Times New Roman" w:hAnsi="Times New Roman" w:cs="Times New Roman"/>
-          <w:sz w:val="20"/>
-          <w:szCs w:val="20"/>
-        </w:rPr>
-        <w:t>e</w:t>
-      </w:r>
-      <w:r>
-        <w:rPr>
-          <w:rStyle w:val="Hyperlink"/>
-          <w:rFonts w:ascii="Times New Roman" w:hAnsi="Times New Roman" w:cs="Times New Roman"/>
-          <w:sz w:val="20"/>
-          <w:szCs w:val="20"/>
-        </w:rPr>
-        <w:t>lm.ca</w:t>
+        <w:t>https://thomashelm.ca</w:t>
       </w:r>
     </w:hyperlink>
     <w:r>

</xml_diff>

<commit_message>
Removed References from Resume
</commit_message>
<xml_diff>
--- a/files/Resume.docx
+++ b/files/Resume.docx
@@ -1505,8 +1505,6 @@
         </w:rPr>
         <w:t>Released fourteen different independent video games.</w:t>
       </w:r>
-      <w:bookmarkStart w:id="0" w:name="_GoBack"/>
-      <w:bookmarkEnd w:id="0"/>
     </w:p>
     <w:p>
       <w:pPr>
@@ -1852,119 +1850,12 @@
         </w:rPr>
         <w:t>Provided upon request.</w:t>
       </w:r>
-    </w:p>
-    <w:p>
-      <w:pPr>
-        <w:widowControl w:val="0"/>
-        <w:spacing w:after="100" w:line="240" w:lineRule="auto"/>
-        <w:rPr>
-          <w:rFonts w:ascii="Times" w:eastAsia="Times" w:hAnsi="Times" w:cs="Times"/>
-          <w:b/>
-          <w:strike/>
-          <w:color w:val="00796B"/>
-          <w:sz w:val="20"/>
-          <w:szCs w:val="20"/>
-        </w:rPr>
-      </w:pPr>
-      <w:r>
-        <w:br w:type="page"/>
-      </w:r>
-    </w:p>
-    <w:p>
-      <w:pPr>
-        <w:rPr>
-          <w:b/>
-        </w:rPr>
-      </w:pPr>
-      <w:r>
-        <w:rPr>
-          <w:b/>
-        </w:rPr>
-        <w:lastRenderedPageBreak/>
-        <w:t>References</w:t>
-      </w:r>
-    </w:p>
-    <w:p>
-      <w:pPr>
-        <w:rPr>
-          <w:sz w:val="20"/>
-          <w:szCs w:val="20"/>
-        </w:rPr>
-      </w:pPr>
-      <w:r>
-        <w:rPr>
-          <w:sz w:val="20"/>
-          <w:szCs w:val="20"/>
-        </w:rPr>
-        <w:t xml:space="preserve">Lena Purnell, Hickory Farms Manager (780)819-5538 </w:t>
-      </w:r>
-      <w:hyperlink r:id="rId7">
-        <w:r>
-          <w:rPr>
-            <w:color w:val="1155CC"/>
-            <w:sz w:val="20"/>
-            <w:szCs w:val="20"/>
-            <w:u w:val="single"/>
-          </w:rPr>
-          <w:t>all9rmine@hotmail.com</w:t>
-        </w:r>
-      </w:hyperlink>
-    </w:p>
-    <w:p>
-      <w:pPr>
-        <w:rPr>
-          <w:sz w:val="20"/>
-          <w:szCs w:val="20"/>
-        </w:rPr>
-      </w:pPr>
-      <w:r>
-        <w:rPr>
-          <w:sz w:val="20"/>
-          <w:szCs w:val="20"/>
-        </w:rPr>
-        <w:t xml:space="preserve">Brandon Good, Math/Science Teacher Delburne Centralized school (403)749-3838 </w:t>
-      </w:r>
-      <w:hyperlink r:id="rId8">
-        <w:r>
-          <w:rPr>
-            <w:color w:val="1155CC"/>
-            <w:sz w:val="20"/>
-            <w:szCs w:val="20"/>
-            <w:u w:val="single"/>
-          </w:rPr>
-          <w:t>bgood@cesd73.ca</w:t>
-        </w:r>
-      </w:hyperlink>
-    </w:p>
-    <w:p>
-      <w:pPr>
-        <w:rPr>
-          <w:sz w:val="20"/>
-          <w:szCs w:val="20"/>
-        </w:rPr>
-      </w:pPr>
-      <w:r>
-        <w:rPr>
-          <w:sz w:val="20"/>
-          <w:szCs w:val="20"/>
-        </w:rPr>
-        <w:t xml:space="preserve">Ted Hutchings, Principal Delburne School (403)749-3838 </w:t>
-      </w:r>
-      <w:hyperlink r:id="rId9">
-        <w:r>
-          <w:rPr>
-            <w:color w:val="1155CC"/>
-            <w:sz w:val="20"/>
-            <w:szCs w:val="20"/>
-            <w:u w:val="single"/>
-          </w:rPr>
-          <w:t>thutchings@cesd73.ca</w:t>
-        </w:r>
-      </w:hyperlink>
+      <w:bookmarkStart w:id="0" w:name="_GoBack"/>
+      <w:bookmarkEnd w:id="0"/>
     </w:p>
     <w:sectPr>
-      <w:headerReference w:type="default" r:id="rId10"/>
-      <w:headerReference w:type="first" r:id="rId11"/>
+      <w:headerReference w:type="default" r:id="rId7"/>
+      <w:headerReference w:type="first" r:id="rId8"/>
       <w:pgSz w:w="12240" w:h="15840"/>
       <w:pgMar w:top="1440" w:right="540" w:bottom="1440" w:left="990" w:header="0" w:footer="720" w:gutter="0"/>
       <w:pgNumType w:start="1"/>

</xml_diff>

<commit_message>
Removed new job part of resume
</commit_message>
<xml_diff>
--- a/files/Resume.docx
+++ b/files/Resume.docx
@@ -304,36 +304,6 @@
         <w:rPr>
           <w:rFonts w:ascii="Times" w:eastAsia="Times" w:hAnsi="Times" w:cs="Times"/>
           <w:bCs/>
-          <w:color w:val="000000"/>
-          <w:sz w:val="20"/>
-          <w:szCs w:val="20"/>
-        </w:rPr>
-      </w:pPr>
-      <w:r>
-        <w:rPr>
-          <w:rFonts w:ascii="Times" w:eastAsia="Times" w:hAnsi="Times" w:cs="Times"/>
-          <w:b/>
-          <w:color w:val="000000"/>
-          <w:sz w:val="20"/>
-          <w:szCs w:val="20"/>
-        </w:rPr>
-        <w:t>Work Experience</w:t>
-      </w:r>
-    </w:p>
-    <w:p>
-      <w:pPr>
-        <w:widowControl w:val="0"/>
-        <w:pBdr>
-          <w:top w:val="nil"/>
-          <w:left w:val="nil"/>
-          <w:bottom w:val="nil"/>
-          <w:right w:val="nil"/>
-          <w:between w:val="nil"/>
-        </w:pBdr>
-        <w:spacing w:after="100" w:line="240" w:lineRule="auto"/>
-        <w:rPr>
-          <w:rFonts w:ascii="Times" w:eastAsia="Times" w:hAnsi="Times" w:cs="Times"/>
-          <w:bCs/>
           <w:i/>
           <w:iCs/>
           <w:color w:val="000000"/>
@@ -344,105 +314,12 @@
       <w:r>
         <w:rPr>
           <w:rFonts w:ascii="Times" w:eastAsia="Times" w:hAnsi="Times" w:cs="Times"/>
-          <w:bCs/>
-          <w:color w:val="000000"/>
-          <w:sz w:val="20"/>
-          <w:szCs w:val="20"/>
-        </w:rPr>
-        <w:t>Beach Day Studios – Game Programmer</w:t>
-      </w:r>
-      <w:r>
-        <w:rPr>
-          <w:rFonts w:ascii="Times" w:eastAsia="Times" w:hAnsi="Times" w:cs="Times"/>
-          <w:bCs/>
-          <w:color w:val="000000"/>
-          <w:sz w:val="20"/>
-          <w:szCs w:val="20"/>
-        </w:rPr>
-        <w:tab/>
-      </w:r>
-      <w:r>
-        <w:rPr>
-          <w:rFonts w:ascii="Times" w:eastAsia="Times" w:hAnsi="Times" w:cs="Times"/>
-          <w:bCs/>
-          <w:color w:val="000000"/>
-          <w:sz w:val="20"/>
-          <w:szCs w:val="20"/>
-        </w:rPr>
-        <w:tab/>
-      </w:r>
-      <w:r>
-        <w:rPr>
-          <w:rFonts w:ascii="Times" w:eastAsia="Times" w:hAnsi="Times" w:cs="Times"/>
-          <w:bCs/>
-          <w:color w:val="000000"/>
-          <w:sz w:val="20"/>
-          <w:szCs w:val="20"/>
-        </w:rPr>
-        <w:tab/>
-      </w:r>
-      <w:r>
-        <w:rPr>
-          <w:rFonts w:ascii="Times" w:eastAsia="Times" w:hAnsi="Times" w:cs="Times"/>
-          <w:bCs/>
-          <w:color w:val="000000"/>
-          <w:sz w:val="20"/>
-          <w:szCs w:val="20"/>
-        </w:rPr>
-        <w:tab/>
-      </w:r>
-      <w:r>
-        <w:rPr>
-          <w:rFonts w:ascii="Times" w:eastAsia="Times" w:hAnsi="Times" w:cs="Times"/>
-          <w:bCs/>
-          <w:color w:val="000000"/>
-          <w:sz w:val="20"/>
-          <w:szCs w:val="20"/>
-        </w:rPr>
-        <w:tab/>
-      </w:r>
-      <w:r>
-        <w:rPr>
-          <w:rFonts w:ascii="Times" w:eastAsia="Times" w:hAnsi="Times" w:cs="Times"/>
-          <w:bCs/>
-          <w:color w:val="000000"/>
-          <w:sz w:val="20"/>
-          <w:szCs w:val="20"/>
-        </w:rPr>
-        <w:tab/>
-      </w:r>
-      <w:r>
-        <w:rPr>
-          <w:rFonts w:ascii="Times" w:eastAsia="Times" w:hAnsi="Times" w:cs="Times"/>
-          <w:bCs/>
-          <w:color w:val="000000"/>
-          <w:sz w:val="20"/>
-          <w:szCs w:val="20"/>
-        </w:rPr>
-        <w:tab/>
-      </w:r>
-      <w:r>
-        <w:rPr>
-          <w:rFonts w:ascii="Times" w:eastAsia="Times" w:hAnsi="Times" w:cs="Times"/>
-          <w:bCs/>
-          <w:color w:val="000000"/>
-          <w:sz w:val="20"/>
-          <w:szCs w:val="20"/>
-        </w:rPr>
-        <w:tab/>
-        <w:t xml:space="preserve">         </w:t>
-      </w:r>
-      <w:r>
-        <w:rPr>
-          <w:rFonts w:ascii="Times" w:eastAsia="Times" w:hAnsi="Times" w:cs="Times"/>
-          <w:bCs/>
-          <w:i/>
-          <w:iCs/>
-          <w:color w:val="000000"/>
-          <w:sz w:val="20"/>
-          <w:szCs w:val="20"/>
-        </w:rPr>
-        <w:t>May 2020 - Present</w:t>
+          <w:b/>
+          <w:color w:val="000000"/>
+          <w:sz w:val="20"/>
+          <w:szCs w:val="20"/>
+        </w:rPr>
+        <w:t>Work Experience</w:t>
       </w:r>
     </w:p>
     <w:p>
@@ -2595,6 +2472,7 @@
     <w:lsdException w:name="HTML Sample" w:semiHidden="1" w:unhideWhenUsed="1"/>
     <w:lsdException w:name="HTML Typewriter" w:semiHidden="1" w:unhideWhenUsed="1"/>
     <w:lsdException w:name="HTML Variable" w:semiHidden="1" w:unhideWhenUsed="1"/>
+    <w:lsdException w:name="Normal Table" w:semiHidden="1" w:unhideWhenUsed="1"/>
     <w:lsdException w:name="annotation subject" w:semiHidden="1" w:unhideWhenUsed="1"/>
     <w:lsdException w:name="No List" w:semiHidden="1" w:unhideWhenUsed="1"/>
     <w:lsdException w:name="Outline List 1" w:semiHidden="1" w:unhideWhenUsed="1"/>
@@ -2641,8 +2519,10 @@
     <w:lsdException w:name="Table Subtle 2" w:semiHidden="1" w:unhideWhenUsed="1"/>
     <w:lsdException w:name="Table Web 1" w:semiHidden="1" w:unhideWhenUsed="1"/>
     <w:lsdException w:name="Table Web 2" w:semiHidden="1" w:unhideWhenUsed="1"/>
+    <w:lsdException w:name="Table Web 3" w:semiHidden="1" w:unhideWhenUsed="1"/>
     <w:lsdException w:name="Balloon Text" w:semiHidden="1" w:unhideWhenUsed="1"/>
     <w:lsdException w:name="Table Grid" w:uiPriority="39"/>
+    <w:lsdException w:name="Table Theme" w:semiHidden="1" w:unhideWhenUsed="1"/>
     <w:lsdException w:name="Placeholder Text" w:semiHidden="1"/>
     <w:lsdException w:name="No Spacing" w:uiPriority="1" w:qFormat="1"/>
     <w:lsdException w:name="Light Shading" w:uiPriority="60"/>

</xml_diff>

<commit_message>
Updated Location & Resume
</commit_message>
<xml_diff>
--- a/files/Resume.docx
+++ b/files/Resume.docx
@@ -50,24 +50,7 @@
               </w:rPr>
             </w:pPr>
             <w:r>
-              <w:t xml:space="preserve">51 </w:t>
-            </w:r>
-            <w:proofErr w:type="spellStart"/>
-            <w:r>
-              <w:t>Martinridge</w:t>
-            </w:r>
-            <w:proofErr w:type="spellEnd"/>
-            <w:r>
-              <w:t xml:space="preserve"> Way </w:t>
-            </w:r>
-            <w:r>
-              <w:t>NE</w:t>
-            </w:r>
-            <w:r>
-              <w:t xml:space="preserve"> </w:t>
-            </w:r>
-            <w:r>
-              <w:t>Calgary, Alberta T3J3C9</w:t>
+              <w:t>207, Scenic Heights S, Lethbridge AB</w:t>
             </w:r>
           </w:p>
           <w:p>

</xml_diff>

<commit_message>
Updating Resume & Name
</commit_message>
<xml_diff>
--- a/files/Resume.docx
+++ b/files/Resume.docx
@@ -11,8 +11,8 @@
       </w:tblPr>
       <w:tblGrid>
         <w:gridCol w:w="1792"/>
-        <w:gridCol w:w="3584"/>
-        <w:gridCol w:w="4346"/>
+        <w:gridCol w:w="3587"/>
+        <w:gridCol w:w="4343"/>
       </w:tblGrid>
       <w:tr>
         <w:trPr>
@@ -25,7 +25,7 @@
           </w:tcPr>
           <w:p>
             <w:pPr>
-              <w:spacing w:line="240" w:lineRule="auto"/>
+              <w:spacing w:after="0" w:line="240" w:lineRule="auto"/>
             </w:pPr>
           </w:p>
         </w:tc>
@@ -39,7 +39,13 @@
               <w:pStyle w:val="Title"/>
             </w:pPr>
             <w:r>
-              <w:t>T.J. Helm</w:t>
+              <w:t>T</w:t>
+            </w:r>
+            <w:r>
+              <w:t>homas</w:t>
+            </w:r>
+            <w:r>
+              <w:t xml:space="preserve"> Helm</w:t>
             </w:r>
           </w:p>
           <w:p>
@@ -50,7 +56,13 @@
               </w:rPr>
             </w:pPr>
             <w:r>
-              <w:t>207, Scenic Heights S, Lethbridge AB</w:t>
+              <w:t xml:space="preserve">207, </w:t>
+            </w:r>
+            <w:r>
+              <w:t xml:space="preserve">1615 </w:t>
+            </w:r>
+            <w:r>
+              <w:t>Scenic Heights S, Lethbridge AB</w:t>
             </w:r>
           </w:p>
           <w:p>
@@ -74,6 +86,9 @@
               <w:pStyle w:val="NoSpacing"/>
             </w:pPr>
             <w:r>
+              <w:t xml:space="preserve">(+1) </w:t>
+            </w:r>
+            <w:r>
               <w:t>780-265-5727</w:t>
             </w:r>
           </w:p>
@@ -100,8 +115,47 @@
             <w:gridSpan w:val="2"/>
           </w:tcPr>
           <w:p>
-            <w:r>
-              <w:t xml:space="preserve">To obtain a career in the gaming/programing department. I know I would be an extraordinary asset to your team as I am: focused, driven, and I have been known to practice excellent time management.  My </w:t>
+            <w:pPr>
+              <w:spacing w:after="0"/>
+            </w:pPr>
+            <w:r>
+              <w:t xml:space="preserve">To obtain a career in the </w:t>
+            </w:r>
+            <w:r>
+              <w:t>game programming</w:t>
+            </w:r>
+            <w:r>
+              <w:t xml:space="preserve"> </w:t>
+            </w:r>
+            <w:r>
+              <w:t>job space</w:t>
+            </w:r>
+            <w:r>
+              <w:t>. I know</w:t>
+            </w:r>
+            <w:r>
+              <w:t xml:space="preserve"> my skills</w:t>
+            </w:r>
+            <w:r>
+              <w:t xml:space="preserve"> </w:t>
+            </w:r>
+            <w:r>
+              <w:t>can</w:t>
+            </w:r>
+            <w:r>
+              <w:t xml:space="preserve"> </w:t>
+            </w:r>
+            <w:r>
+              <w:t xml:space="preserve">be </w:t>
+            </w:r>
+            <w:r>
+              <w:t>an extraordinary asset to your team as I am: focused, driven, and</w:t>
+            </w:r>
+            <w:r>
+              <w:t xml:space="preserve"> </w:t>
+            </w:r>
+            <w:r>
+              <w:t xml:space="preserve">have been known to practice excellent time management.  My </w:t>
             </w:r>
             <w:r>
               <w:t>p</w:t>
@@ -110,7 +164,13 @@
               <w:t xml:space="preserve">atient </w:t>
             </w:r>
             <w:r>
-              <w:t>demeanor, and creative approach to problem solving sets me apart from my fellow associates.</w:t>
+              <w:t>demeanor</w:t>
+            </w:r>
+            <w:r>
+              <w:t>,</w:t>
+            </w:r>
+            <w:r>
+              <w:t xml:space="preserve"> and creative approach to problem solving sets me apart from my fellow associates.</w:t>
             </w:r>
           </w:p>
         </w:tc>
@@ -136,6 +196,9 @@
             <w:gridSpan w:val="2"/>
           </w:tcPr>
           <w:p>
+            <w:pPr>
+              <w:spacing w:after="0"/>
+            </w:pPr>
             <w:hyperlink r:id="rId8" w:history="1">
               <w:r>
                 <w:rPr>
@@ -177,9 +240,19 @@
                 <w:ilvl w:val="0"/>
                 <w:numId w:val="5"/>
               </w:numPr>
-            </w:pPr>
-            <w:r>
-              <w:t>Unity 3D</w:t>
+              <w:spacing w:after="0"/>
+            </w:pPr>
+            <w:r>
+              <w:t>7</w:t>
+            </w:r>
+            <w:r>
+              <w:t xml:space="preserve"> years </w:t>
+            </w:r>
+            <w:r>
+              <w:t>general programming</w:t>
+            </w:r>
+            <w:r>
+              <w:t xml:space="preserve"> experience</w:t>
             </w:r>
           </w:p>
           <w:p>
@@ -189,6 +262,7 @@
                 <w:ilvl w:val="0"/>
                 <w:numId w:val="5"/>
               </w:numPr>
+              <w:spacing w:after="0"/>
             </w:pPr>
             <w:r>
               <w:t>OOP design principles</w:t>
@@ -201,12 +275,10 @@
                 <w:ilvl w:val="0"/>
                 <w:numId w:val="5"/>
               </w:numPr>
+              <w:spacing w:after="0"/>
             </w:pPr>
             <w:r>
               <w:t>Git version control</w:t>
-            </w:r>
-            <w:r>
-              <w:t xml:space="preserve"> </w:t>
             </w:r>
           </w:p>
           <w:p>
@@ -216,9 +288,31 @@
                 <w:ilvl w:val="0"/>
                 <w:numId w:val="5"/>
               </w:numPr>
-            </w:pPr>
-            <w:r>
-              <w:t>C++</w:t>
+              <w:spacing w:after="0"/>
+            </w:pPr>
+            <w:r>
+              <w:t>Strong system</w:t>
+            </w:r>
+            <w:r>
+              <w:t>s</w:t>
+            </w:r>
+            <w:r>
+              <w:t xml:space="preserve"> </w:t>
+            </w:r>
+            <w:r>
+              <w:t xml:space="preserve">knowledge </w:t>
+            </w:r>
+            <w:r>
+              <w:br/>
+            </w:r>
+            <w:r>
+              <w:t>(C++</w:t>
+            </w:r>
+            <w:r>
+              <w:t>, Rust</w:t>
+            </w:r>
+            <w:r>
+              <w:t>)</w:t>
             </w:r>
           </w:p>
           <w:p>
@@ -228,9 +322,19 @@
                 <w:ilvl w:val="0"/>
                 <w:numId w:val="5"/>
               </w:numPr>
+              <w:spacing w:after="0"/>
             </w:pPr>
             <w:r>
               <w:t>Scripting Languages</w:t>
+            </w:r>
+          </w:p>
+          <w:p>
+            <w:pPr>
+              <w:pStyle w:val="ListParagraph"/>
+              <w:spacing w:after="0"/>
+            </w:pPr>
+            <w:r>
+              <w:t>(Lua, Python, C#)</w:t>
             </w:r>
           </w:p>
         </w:tc>
@@ -245,6 +349,7 @@
                 <w:ilvl w:val="0"/>
                 <w:numId w:val="2"/>
               </w:numPr>
+              <w:spacing w:after="0"/>
             </w:pPr>
             <w:r>
               <w:t>Strong work ethic</w:t>
@@ -257,6 +362,7 @@
                 <w:ilvl w:val="0"/>
                 <w:numId w:val="2"/>
               </w:numPr>
+              <w:spacing w:after="0"/>
             </w:pPr>
             <w:r>
               <w:t>Reliable/dependable</w:t>
@@ -269,6 +375,7 @@
                 <w:ilvl w:val="0"/>
                 <w:numId w:val="2"/>
               </w:numPr>
+              <w:spacing w:after="0"/>
             </w:pPr>
             <w:r>
               <w:t>Eager to learn new skills</w:t>
@@ -281,6 +388,7 @@
                 <w:ilvl w:val="0"/>
                 <w:numId w:val="2"/>
               </w:numPr>
+              <w:spacing w:after="0"/>
             </w:pPr>
             <w:r>
               <w:t>Positive role model</w:t>
@@ -293,6 +401,7 @@
                 <w:ilvl w:val="0"/>
                 <w:numId w:val="3"/>
               </w:numPr>
+              <w:spacing w:after="0"/>
             </w:pPr>
             <w:r>
               <w:t>Goal Driven</w:t>
@@ -341,6 +450,7 @@
           <w:p>
             <w:pPr>
               <w:pStyle w:val="Heading3"/>
+              <w:spacing w:after="0"/>
               <w:outlineLvl w:val="2"/>
             </w:pPr>
             <w:r>
@@ -348,12 +458,26 @@
             </w:r>
           </w:p>
           <w:p>
+            <w:pPr>
+              <w:spacing w:after="0"/>
+            </w:pPr>
             <w:r>
               <w:t>I worked as a game developer and programmer creating hyper casual games and game creation toolsets. The tools I used in the team environment were Unity3D, C#, Visual Studio Code, and Git version Control.</w:t>
             </w:r>
             <w:r>
-              <w:t xml:space="preserve"> Started as an internship and was hired later.</w:t>
-            </w:r>
+              <w:t xml:space="preserve"> </w:t>
+            </w:r>
+            <w:r>
+              <w:t>Internship</w:t>
+            </w:r>
+            <w:r>
+              <w:t>.</w:t>
+            </w:r>
+          </w:p>
+          <w:p>
+            <w:pPr>
+              <w:spacing w:after="0"/>
+            </w:pPr>
           </w:p>
           <w:p>
             <w:pPr>
@@ -376,13 +500,20 @@
           <w:p>
             <w:pPr>
               <w:pStyle w:val="Heading3"/>
+              <w:spacing w:after="0"/>
               <w:outlineLvl w:val="2"/>
             </w:pPr>
             <w:r>
               <w:t>2 Years Seasonal</w:t>
             </w:r>
-          </w:p>
-          <w:p>
+            <w:r>
+              <w:t xml:space="preserve"> 2018-2019 </w:t>
+            </w:r>
+          </w:p>
+          <w:p>
+            <w:pPr>
+              <w:spacing w:after="0"/>
+            </w:pPr>
             <w:r>
               <w:t>Greeting and engaging customers. Providing merchandise and outstanding customer support.</w:t>
             </w:r>
@@ -430,6 +561,7 @@
           <w:p>
             <w:pPr>
               <w:pStyle w:val="Heading3"/>
+              <w:spacing w:after="0"/>
               <w:outlineLvl w:val="2"/>
             </w:pPr>
             <w:r>
@@ -437,6 +569,9 @@
             </w:r>
           </w:p>
           <w:p>
+            <w:pPr>
+              <w:spacing w:after="0"/>
+            </w:pPr>
             <w:r>
               <w:t xml:space="preserve">Northern Alberta Institute of Technology. </w:t>
             </w:r>
@@ -470,8 +605,35 @@
             <w:gridSpan w:val="2"/>
           </w:tcPr>
           <w:p>
-            <w:r>
-              <w:t>During the final course project at NAIT, I lead the programmers in an agile team environment. With a focus on great version control techniques and coding conventions, I lead the various teams to creating viable client projects.</w:t>
+            <w:pPr>
+              <w:spacing w:after="0"/>
+            </w:pPr>
+            <w:r>
+              <w:t xml:space="preserve">During the final course project at NAIT, I lead the </w:t>
+            </w:r>
+            <w:r>
+              <w:t xml:space="preserve">other </w:t>
+            </w:r>
+            <w:r>
+              <w:t xml:space="preserve">programmers in an agile team environment. With a focus on great version control techniques and coding conventions, I </w:t>
+            </w:r>
+            <w:r>
+              <w:t>guided</w:t>
+            </w:r>
+            <w:r>
+              <w:t xml:space="preserve"> various teams to creat</w:t>
+            </w:r>
+            <w:r>
+              <w:t>e</w:t>
+            </w:r>
+            <w:r>
+              <w:t xml:space="preserve"> </w:t>
+            </w:r>
+            <w:r>
+              <w:t>excellent</w:t>
+            </w:r>
+            <w:r>
+              <w:t xml:space="preserve"> client projects.</w:t>
             </w:r>
           </w:p>
         </w:tc>
@@ -508,11 +670,19 @@
               <w:t>Provided On Request</w:t>
             </w:r>
           </w:p>
-          <w:p/>
+          <w:p>
+            <w:pPr>
+              <w:spacing w:after="0"/>
+            </w:pPr>
+          </w:p>
         </w:tc>
       </w:tr>
     </w:tbl>
-    <w:p/>
+    <w:p>
+      <w:pPr>
+        <w:spacing w:after="0"/>
+      </w:pPr>
+    </w:p>
     <w:sectPr>
       <w:footerReference w:type="default" r:id="rId9"/>
       <w:pgSz w:w="12240" w:h="15840"/>

</xml_diff>

<commit_message>
Updated resume to not include personal information.
</commit_message>
<xml_diff>
--- a/files/Resume.docx
+++ b/files/Resume.docx
@@ -1,7 +1,30 @@
 
 <file path=word/document.xml><?xml version="1.0" encoding="utf-8"?>
-<w:document xmlns:wpc="http://schemas.microsoft.com/office/word/2010/wordprocessingCanvas" xmlns:cx="http://schemas.microsoft.com/office/drawing/2014/chartex" xmlns:cx1="http://schemas.microsoft.com/office/drawing/2015/9/8/chartex" xmlns:cx2="http://schemas.microsoft.com/office/drawing/2015/10/21/chartex" xmlns:cx3="http://schemas.microsoft.com/office/drawing/2016/5/9/chartex" xmlns:cx4="http://schemas.microsoft.com/office/drawing/2016/5/10/chartex" xmlns:cx5="http://schemas.microsoft.com/office/drawing/2016/5/11/chartex" xmlns:cx6="http://schemas.microsoft.com/office/drawing/2016/5/12/chartex" xmlns:cx7="http://schemas.microsoft.com/office/drawing/2016/5/13/chartex" xmlns:cx8="http://schemas.microsoft.com/office/drawing/2016/5/14/chartex" xmlns:mc="http://schemas.openxmlformats.org/markup-compatibility/2006" xmlns:aink="http://schemas.microsoft.com/office/drawing/2016/ink" xmlns:am3d="http://schemas.microsoft.com/office/drawing/2017/model3d" xmlns:o="urn:schemas-microsoft-com:office:office" xmlns:r="http://schemas.openxmlformats.org/officeDocument/2006/relationships" xmlns:m="http://schemas.openxmlformats.org/officeDocument/2006/math" xmlns:v="urn:schemas-microsoft-com:vml" xmlns:wp14="http://schemas.microsoft.com/office/word/2010/wordprocessingDrawing" xmlns:wp="http://schemas.openxmlformats.org/drawingml/2006/wordprocessingDrawing" xmlns:w10="urn:schemas-microsoft-com:office:word" xmlns:w="http://schemas.openxmlformats.org/wordprocessingml/2006/main" xmlns:w14="http://schemas.microsoft.com/office/word/2010/wordml" xmlns:w15="http://schemas.microsoft.com/office/word/2012/wordml" xmlns:w16cex="http://schemas.microsoft.com/office/word/2018/wordml/cex" xmlns:w16cid="http://schemas.microsoft.com/office/word/2016/wordml/cid" xmlns:w16="http://schemas.microsoft.com/office/word/2018/wordml" xmlns:w16se="http://schemas.microsoft.com/office/word/2015/wordml/symex" xmlns:wpg="http://schemas.microsoft.com/office/word/2010/wordprocessingGroup" xmlns:wpi="http://schemas.microsoft.com/office/word/2010/wordprocessingInk" xmlns:wne="http://schemas.microsoft.com/office/word/2006/wordml" xmlns:wps="http://schemas.microsoft.com/office/word/2010/wordprocessingShape" mc:Ignorable="w14 w15 w16se w16cid w16 w16cex wp14">
+<w:document xmlns:wpc="http://schemas.microsoft.com/office/word/2010/wordprocessingCanvas" xmlns:cx="http://schemas.microsoft.com/office/drawing/2014/chartex" xmlns:cx1="http://schemas.microsoft.com/office/drawing/2015/9/8/chartex" xmlns:cx2="http://schemas.microsoft.com/office/drawing/2015/10/21/chartex" xmlns:cx3="http://schemas.microsoft.com/office/drawing/2016/5/9/chartex" xmlns:cx4="http://schemas.microsoft.com/office/drawing/2016/5/10/chartex" xmlns:cx5="http://schemas.microsoft.com/office/drawing/2016/5/11/chartex" xmlns:cx6="http://schemas.microsoft.com/office/drawing/2016/5/12/chartex" xmlns:cx7="http://schemas.microsoft.com/office/drawing/2016/5/13/chartex" xmlns:cx8="http://schemas.microsoft.com/office/drawing/2016/5/14/chartex" xmlns:mc="http://schemas.openxmlformats.org/markup-compatibility/2006" xmlns:aink="http://schemas.microsoft.com/office/drawing/2016/ink" xmlns:am3d="http://schemas.microsoft.com/office/drawing/2017/model3d" xmlns:o="urn:schemas-microsoft-com:office:office" xmlns:r="http://schemas.openxmlformats.org/officeDocument/2006/relationships" xmlns:m="http://schemas.openxmlformats.org/officeDocument/2006/math" xmlns:v="urn:schemas-microsoft-com:vml" xmlns:wp14="http://schemas.microsoft.com/office/word/2010/wordprocessingDrawing" xmlns:wp="http://schemas.openxmlformats.org/drawingml/2006/wordprocessingDrawing" xmlns:w10="urn:schemas-microsoft-com:office:word" xmlns:w="http://schemas.openxmlformats.org/wordprocessingml/2006/main" xmlns:w14="http://schemas.microsoft.com/office/word/2010/wordml" xmlns:w15="http://schemas.microsoft.com/office/word/2012/wordml" xmlns:w16cex="http://schemas.microsoft.com/office/word/2018/wordml/cex" xmlns:w16cid="http://schemas.microsoft.com/office/word/2016/wordml/cid" xmlns:w16="http://schemas.microsoft.com/office/word/2018/wordml" xmlns:w16sdtdh="http://schemas.microsoft.com/office/word/2020/wordml/sdtdatahash" xmlns:w16se="http://schemas.microsoft.com/office/word/2015/wordml/symex" xmlns:wpg="http://schemas.microsoft.com/office/word/2010/wordprocessingGroup" xmlns:wpi="http://schemas.microsoft.com/office/word/2010/wordprocessingInk" xmlns:wne="http://schemas.microsoft.com/office/word/2006/wordml" xmlns:wps="http://schemas.microsoft.com/office/word/2010/wordprocessingShape" mc:Ignorable="w14 w15 w16se w16cid w16 w16cex w16sdtdh wp14">
   <w:body>
+    <w:p>
+      <w:pPr>
+        <w:pStyle w:val="Title"/>
+        <w:jc w:val="center"/>
+        <w:cnfStyle w:val="100000000000" w:firstRow="1" w:lastRow="0" w:firstColumn="0" w:lastColumn="0" w:oddVBand="0" w:evenVBand="0" w:oddHBand="0" w:evenHBand="0" w:firstRowFirstColumn="0" w:firstRowLastColumn="0" w:lastRowFirstColumn="0" w:lastRowLastColumn="0"/>
+      </w:pPr>
+      <w:r>
+        <w:t>Thomas Helm</w:t>
+      </w:r>
+    </w:p>
+    <w:p>
+      <w:pPr>
+        <w:jc w:val="center"/>
+      </w:pPr>
+      <w:hyperlink r:id="rId7" w:history="1">
+        <w:r>
+          <w:rPr>
+            <w:rStyle w:val="Hyperlink"/>
+          </w:rPr>
+          <w:t>helmthomas2000@gmail.com</w:t>
+        </w:r>
+      </w:hyperlink>
+    </w:p>
     <w:tbl>
       <w:tblPr>
         <w:tblStyle w:val="PlainTable4"/>
@@ -11,88 +34,92 @@
       </w:tblPr>
       <w:tblGrid>
         <w:gridCol w:w="1792"/>
-        <w:gridCol w:w="3587"/>
-        <w:gridCol w:w="4343"/>
+        <w:gridCol w:w="3423"/>
+        <w:gridCol w:w="4507"/>
       </w:tblGrid>
       <w:tr>
         <w:trPr>
           <w:cnfStyle w:val="100000000000" w:firstRow="1" w:lastRow="0" w:firstColumn="0" w:lastColumn="0" w:oddVBand="0" w:evenVBand="0" w:oddHBand="0" w:evenHBand="0" w:firstRowFirstColumn="0" w:firstRowLastColumn="0" w:lastRowFirstColumn="0" w:lastRowLastColumn="0"/>
-          <w:trHeight w:val="68"/>
         </w:trPr>
         <w:tc>
           <w:tcPr>
-            <w:tcW w:w="1701" w:type="dxa"/>
+            <w:tcW w:w="1792" w:type="dxa"/>
           </w:tcPr>
           <w:p>
             <w:pPr>
-              <w:spacing w:after="0" w:line="240" w:lineRule="auto"/>
-            </w:pPr>
-            <w:r>
-              <w:t xml:space="preserve"> </w:t>
+              <w:pStyle w:val="Heading1"/>
+              <w:outlineLvl w:val="0"/>
+            </w:pPr>
+            <w:r>
+              <w:t>Objective</w:t>
             </w:r>
           </w:p>
         </w:tc>
         <w:tc>
           <w:tcPr>
-            <w:tcW w:w="8019" w:type="dxa"/>
+            <w:tcW w:w="7930" w:type="dxa"/>
             <w:gridSpan w:val="2"/>
           </w:tcPr>
           <w:p>
             <w:pPr>
-              <w:pStyle w:val="Title"/>
-            </w:pPr>
-            <w:r>
-              <w:t>T</w:t>
-            </w:r>
-            <w:r>
-              <w:t>homas</w:t>
-            </w:r>
-            <w:r>
-              <w:t xml:space="preserve"> Helm</w:t>
-            </w:r>
-          </w:p>
-          <w:p>
-            <w:pPr>
-              <w:pStyle w:val="NoSpacing"/>
-              <w:rPr>
-                <w:bCs w:val="0"/>
-              </w:rPr>
-            </w:pPr>
-            <w:r>
-              <w:t xml:space="preserve">207, </w:t>
-            </w:r>
-            <w:r>
-              <w:t xml:space="preserve">1615 </w:t>
-            </w:r>
-            <w:r>
-              <w:t>Scenic Heights S, Lethbridge AB</w:t>
-            </w:r>
-          </w:p>
-          <w:p>
-            <w:pPr>
-              <w:pStyle w:val="NoSpacing"/>
-              <w:rPr>
-                <w:bCs w:val="0"/>
-              </w:rPr>
-            </w:pPr>
-            <w:hyperlink r:id="rId7" w:history="1">
-              <w:r>
-                <w:rPr>
-                  <w:rStyle w:val="Hyperlink"/>
-                </w:rPr>
-                <w:t>helmthomas2000@gmail.com</w:t>
-              </w:r>
-            </w:hyperlink>
-          </w:p>
-          <w:p>
-            <w:pPr>
-              <w:pStyle w:val="NoSpacing"/>
-            </w:pPr>
-            <w:r>
-              <w:t xml:space="preserve">(+1) </w:t>
-            </w:r>
-            <w:r>
-              <w:t>780-265-5727</w:t>
+              <w:spacing w:after="0"/>
+            </w:pPr>
+            <w:r>
+              <w:t xml:space="preserve">To obtain a career in the </w:t>
+            </w:r>
+            <w:r>
+              <w:t>game programming</w:t>
+            </w:r>
+            <w:r>
+              <w:t xml:space="preserve"> </w:t>
+            </w:r>
+            <w:r>
+              <w:t>job space</w:t>
+            </w:r>
+            <w:r>
+              <w:t>. I know</w:t>
+            </w:r>
+            <w:r>
+              <w:t xml:space="preserve"> my skills</w:t>
+            </w:r>
+            <w:r>
+              <w:t xml:space="preserve"> </w:t>
+            </w:r>
+            <w:r>
+              <w:t>can</w:t>
+            </w:r>
+            <w:r>
+              <w:t xml:space="preserve"> </w:t>
+            </w:r>
+            <w:r>
+              <w:t xml:space="preserve">be </w:t>
+            </w:r>
+            <w:r>
+              <w:t>an extraordinary asset to your team as I am: focused, driven, and</w:t>
+            </w:r>
+            <w:r>
+              <w:t xml:space="preserve"> </w:t>
+            </w:r>
+            <w:r>
+              <w:t xml:space="preserve">have been known to practice excellent time management.  My </w:t>
+            </w:r>
+            <w:r>
+              <w:t>p</w:t>
+            </w:r>
+            <w:r>
+              <w:t xml:space="preserve">atient </w:t>
+            </w:r>
+            <w:r>
+              <w:t>demeanor</w:t>
+            </w:r>
+            <w:r>
+              <w:t>,</w:t>
+            </w:r>
+            <w:r>
+              <w:t xml:space="preserve"> and creative approach to problem solving </w:t>
+            </w:r>
+            <w:r>
+              <w:t>will not just benefit the team, but the clients we work for.</w:t>
             </w:r>
           </w:p>
         </w:tc>
@@ -100,7 +127,7 @@
       <w:tr>
         <w:tc>
           <w:tcPr>
-            <w:tcW w:w="1701" w:type="dxa"/>
+            <w:tcW w:w="1792" w:type="dxa"/>
           </w:tcPr>
           <w:p>
             <w:pPr>
@@ -108,94 +135,13 @@
               <w:outlineLvl w:val="0"/>
             </w:pPr>
             <w:r>
-              <w:t>Objective</w:t>
+              <w:t>Portfolio</w:t>
             </w:r>
           </w:p>
         </w:tc>
         <w:tc>
           <w:tcPr>
-            <w:tcW w:w="8019" w:type="dxa"/>
-            <w:gridSpan w:val="2"/>
-          </w:tcPr>
-          <w:p>
-            <w:pPr>
-              <w:spacing w:after="0"/>
-            </w:pPr>
-            <w:r>
-              <w:t xml:space="preserve">To obtain a career in the </w:t>
-            </w:r>
-            <w:r>
-              <w:t>game programming</w:t>
-            </w:r>
-            <w:r>
-              <w:t xml:space="preserve"> </w:t>
-            </w:r>
-            <w:r>
-              <w:t>job space</w:t>
-            </w:r>
-            <w:r>
-              <w:t>. I know</w:t>
-            </w:r>
-            <w:r>
-              <w:t xml:space="preserve"> my skills</w:t>
-            </w:r>
-            <w:r>
-              <w:t xml:space="preserve"> </w:t>
-            </w:r>
-            <w:r>
-              <w:t>can</w:t>
-            </w:r>
-            <w:r>
-              <w:t xml:space="preserve"> </w:t>
-            </w:r>
-            <w:r>
-              <w:t xml:space="preserve">be </w:t>
-            </w:r>
-            <w:r>
-              <w:t>an extraordinary asset to your team as I am: focused, driven, and</w:t>
-            </w:r>
-            <w:r>
-              <w:t xml:space="preserve"> </w:t>
-            </w:r>
-            <w:r>
-              <w:t xml:space="preserve">have been known to practice excellent time management.  My </w:t>
-            </w:r>
-            <w:r>
-              <w:t>p</w:t>
-            </w:r>
-            <w:r>
-              <w:t xml:space="preserve">atient </w:t>
-            </w:r>
-            <w:r>
-              <w:t>demeanor</w:t>
-            </w:r>
-            <w:r>
-              <w:t>,</w:t>
-            </w:r>
-            <w:r>
-              <w:t xml:space="preserve"> and creative approach to problem solving sets me apart from my fellow associates.</w:t>
-            </w:r>
-          </w:p>
-        </w:tc>
-      </w:tr>
-      <w:tr>
-        <w:tc>
-          <w:tcPr>
-            <w:tcW w:w="1701" w:type="dxa"/>
-          </w:tcPr>
-          <w:p>
-            <w:pPr>
-              <w:pStyle w:val="Heading1"/>
-              <w:outlineLvl w:val="0"/>
-            </w:pPr>
-            <w:r>
-              <w:t>Portfolio</w:t>
-            </w:r>
-          </w:p>
-        </w:tc>
-        <w:tc>
-          <w:tcPr>
-            <w:tcW w:w="8019" w:type="dxa"/>
+            <w:tcW w:w="7930" w:type="dxa"/>
             <w:gridSpan w:val="2"/>
           </w:tcPr>
           <w:p>
@@ -220,7 +166,7 @@
         </w:trPr>
         <w:tc>
           <w:tcPr>
-            <w:tcW w:w="1701" w:type="dxa"/>
+            <w:tcW w:w="1792" w:type="dxa"/>
           </w:tcPr>
           <w:p>
             <w:pPr>
@@ -234,7 +180,7 @@
         </w:tc>
         <w:tc>
           <w:tcPr>
-            <w:tcW w:w="3631" w:type="dxa"/>
+            <w:tcW w:w="3465" w:type="dxa"/>
           </w:tcPr>
           <w:p>
             <w:pPr>
@@ -246,7 +192,7 @@
               <w:spacing w:after="0"/>
             </w:pPr>
             <w:r>
-              <w:t>7</w:t>
+              <w:t>8</w:t>
             </w:r>
             <w:r>
               <w:t xml:space="preserve"> years </w:t>
@@ -294,41 +240,7 @@
               <w:spacing w:after="0"/>
             </w:pPr>
             <w:r>
-              <w:t>Strong system</w:t>
-            </w:r>
-            <w:r>
-              <w:t>s</w:t>
-            </w:r>
-            <w:r>
-              <w:t xml:space="preserve"> </w:t>
-            </w:r>
-            <w:r>
-              <w:t xml:space="preserve">knowledge </w:t>
-            </w:r>
-            <w:r>
-              <w:br/>
-            </w:r>
-            <w:r>
-              <w:t>(C++</w:t>
-            </w:r>
-            <w:r>
-              <w:t>, Rust</w:t>
-            </w:r>
-            <w:r>
-              <w:t>)</w:t>
-            </w:r>
-          </w:p>
-          <w:p>
-            <w:pPr>
-              <w:pStyle w:val="ListParagraph"/>
-              <w:numPr>
-                <w:ilvl w:val="0"/>
-                <w:numId w:val="5"/>
-              </w:numPr>
-              <w:spacing w:after="0"/>
-            </w:pPr>
-            <w:r>
-              <w:t>Scripting Languages</w:t>
+              <w:t>Kanban &amp; Documentation</w:t>
             </w:r>
           </w:p>
           <w:p>
@@ -336,67 +248,12 @@
               <w:pStyle w:val="ListParagraph"/>
               <w:spacing w:after="0"/>
             </w:pPr>
-            <w:r>
-              <w:t>(Lua, Python, C#)</w:t>
-            </w:r>
           </w:p>
         </w:tc>
         <w:tc>
           <w:tcPr>
             <w:tcW w:w="0" w:type="auto"/>
           </w:tcPr>
-          <w:p>
-            <w:pPr>
-              <w:pStyle w:val="ListParagraph"/>
-              <w:numPr>
-                <w:ilvl w:val="0"/>
-                <w:numId w:val="2"/>
-              </w:numPr>
-              <w:spacing w:after="0"/>
-            </w:pPr>
-            <w:r>
-              <w:t>Strong work ethic</w:t>
-            </w:r>
-          </w:p>
-          <w:p>
-            <w:pPr>
-              <w:pStyle w:val="ListParagraph"/>
-              <w:numPr>
-                <w:ilvl w:val="0"/>
-                <w:numId w:val="2"/>
-              </w:numPr>
-              <w:spacing w:after="0"/>
-            </w:pPr>
-            <w:r>
-              <w:t>Reliable/dependable</w:t>
-            </w:r>
-          </w:p>
-          <w:p>
-            <w:pPr>
-              <w:pStyle w:val="ListParagraph"/>
-              <w:numPr>
-                <w:ilvl w:val="0"/>
-                <w:numId w:val="2"/>
-              </w:numPr>
-              <w:spacing w:after="0"/>
-            </w:pPr>
-            <w:r>
-              <w:t>Eager to learn new skills</w:t>
-            </w:r>
-          </w:p>
-          <w:p>
-            <w:pPr>
-              <w:pStyle w:val="ListParagraph"/>
-              <w:numPr>
-                <w:ilvl w:val="0"/>
-                <w:numId w:val="2"/>
-              </w:numPr>
-              <w:spacing w:after="0"/>
-            </w:pPr>
-            <w:r>
-              <w:t>Positive role model</w:t>
-            </w:r>
-          </w:p>
           <w:p>
             <w:pPr>
               <w:pStyle w:val="ListParagraph"/>
@@ -407,7 +264,30 @@
               <w:spacing w:after="0"/>
             </w:pPr>
             <w:r>
-              <w:t>Goal Driven</w:t>
+              <w:t>Systems knowledge</w:t>
+            </w:r>
+            <w:r>
+              <w:br/>
+              <w:t>(C++)</w:t>
+            </w:r>
+          </w:p>
+          <w:p>
+            <w:pPr>
+              <w:pStyle w:val="ListParagraph"/>
+              <w:numPr>
+                <w:ilvl w:val="0"/>
+                <w:numId w:val="3"/>
+              </w:numPr>
+              <w:spacing w:after="0"/>
+            </w:pPr>
+            <w:r>
+              <w:t>Scripting &amp; Programming Languages</w:t>
+            </w:r>
+            <w:r>
+              <w:br/>
+            </w:r>
+            <w:r>
+              <w:t>(Lua, Python, C#)</w:t>
             </w:r>
           </w:p>
         </w:tc>
@@ -415,7 +295,7 @@
       <w:tr>
         <w:tc>
           <w:tcPr>
-            <w:tcW w:w="1701" w:type="dxa"/>
+            <w:tcW w:w="1792" w:type="dxa"/>
           </w:tcPr>
           <w:p>
             <w:pPr>
@@ -429,7 +309,7 @@
         </w:tc>
         <w:tc>
           <w:tcPr>
-            <w:tcW w:w="8019" w:type="dxa"/>
+            <w:tcW w:w="7930" w:type="dxa"/>
             <w:gridSpan w:val="2"/>
           </w:tcPr>
           <w:p>
@@ -441,13 +321,13 @@
               <w:rPr>
                 <w:rStyle w:val="Strong"/>
               </w:rPr>
-              <w:t>Game Programmer</w:t>
+              <w:t>Junior Software Developer</w:t>
             </w:r>
             <w:r>
               <w:t xml:space="preserve"> </w:t>
             </w:r>
             <w:r>
-              <w:t>Beach Day Studios</w:t>
+              <w:t>NAIT</w:t>
             </w:r>
           </w:p>
           <w:p>
@@ -457,7 +337,19 @@
               <w:outlineLvl w:val="2"/>
             </w:pPr>
             <w:r>
-              <w:t>Janruary 2020 – May 2020</w:t>
+              <w:t>June</w:t>
+            </w:r>
+            <w:r>
+              <w:t xml:space="preserve"> 202</w:t>
+            </w:r>
+            <w:r>
+              <w:t>1</w:t>
+            </w:r>
+            <w:r>
+              <w:t xml:space="preserve"> – </w:t>
+            </w:r>
+            <w:r>
+              <w:t>Current</w:t>
             </w:r>
           </w:p>
           <w:p>
@@ -465,16 +357,60 @@
               <w:spacing w:after="0"/>
             </w:pPr>
             <w:r>
-              <w:t>I worked as a game developer and programmer creating hyper casual games and game creation toolsets. The tools I used in the team environment were Unity3D, C#, Visual Studio Code, and Git version Control.</w:t>
+              <w:t xml:space="preserve">Currently working on research projects for NAIT using Unity3D. We use agile approaches to complete client projects. Majority of my time is spent implementing </w:t>
+            </w:r>
+            <w:r>
+              <w:t xml:space="preserve">new </w:t>
+            </w:r>
+            <w:r>
+              <w:t>features, bug fixing, and brainstorming with the team.</w:t>
+            </w:r>
+          </w:p>
+          <w:p>
+            <w:pPr>
+              <w:spacing w:after="0"/>
+            </w:pPr>
+          </w:p>
+          <w:p>
+            <w:pPr>
+              <w:pStyle w:val="Heading2"/>
+              <w:outlineLvl w:val="1"/>
+            </w:pPr>
+            <w:r>
+              <w:rPr>
+                <w:rStyle w:val="Strong"/>
+              </w:rPr>
+              <w:t>Software Tester</w:t>
             </w:r>
             <w:r>
               <w:t xml:space="preserve"> </w:t>
             </w:r>
             <w:r>
-              <w:t>Internship</w:t>
-            </w:r>
-            <w:r>
-              <w:t>.</w:t>
+              <w:t>Epic Games</w:t>
+            </w:r>
+          </w:p>
+          <w:p>
+            <w:pPr>
+              <w:pStyle w:val="Heading3"/>
+              <w:spacing w:after="0"/>
+              <w:outlineLvl w:val="2"/>
+            </w:pPr>
+            <w:r>
+              <w:t>October 2020</w:t>
+            </w:r>
+            <w:r>
+              <w:t xml:space="preserve"> – </w:t>
+            </w:r>
+            <w:r>
+              <w:t>June 2021 ~ 8 months</w:t>
+            </w:r>
+          </w:p>
+          <w:p>
+            <w:pPr>
+              <w:spacing w:after="0"/>
+            </w:pPr>
+            <w:r>
+              <w:t>I worked as a game developer and programmer creating hyper casual games and game creation toolsets. The tools I used in the team environment were Unity3D, C#, Visual Studio Code, and Git version Control. Internship.</w:t>
             </w:r>
           </w:p>
           <w:p>
@@ -507,10 +443,28 @@
               <w:outlineLvl w:val="2"/>
             </w:pPr>
             <w:r>
-              <w:t>2 Years Seasonal</w:t>
-            </w:r>
-            <w:r>
-              <w:t xml:space="preserve"> 2018-2019 </w:t>
+              <w:t>2018</w:t>
+            </w:r>
+            <w:r>
+              <w:t xml:space="preserve"> </w:t>
+            </w:r>
+            <w:r>
+              <w:t>-</w:t>
+            </w:r>
+            <w:r>
+              <w:t xml:space="preserve"> </w:t>
+            </w:r>
+            <w:r>
+              <w:t xml:space="preserve">2019 </w:t>
+            </w:r>
+            <w:r>
+              <w:t xml:space="preserve">2 Years </w:t>
+            </w:r>
+            <w:r>
+              <w:t xml:space="preserve">Christmas </w:t>
+            </w:r>
+            <w:r>
+              <w:t>Seasonal</w:t>
             </w:r>
           </w:p>
           <w:p>
@@ -526,7 +480,7 @@
       <w:tr>
         <w:tc>
           <w:tcPr>
-            <w:tcW w:w="1701" w:type="dxa"/>
+            <w:tcW w:w="1792" w:type="dxa"/>
           </w:tcPr>
           <w:p>
             <w:pPr>
@@ -540,7 +494,7 @@
         </w:tc>
         <w:tc>
           <w:tcPr>
-            <w:tcW w:w="8019" w:type="dxa"/>
+            <w:tcW w:w="7930" w:type="dxa"/>
             <w:gridSpan w:val="2"/>
           </w:tcPr>
           <w:p>
@@ -590,7 +544,7 @@
       <w:tr>
         <w:tc>
           <w:tcPr>
-            <w:tcW w:w="1701" w:type="dxa"/>
+            <w:tcW w:w="1792" w:type="dxa"/>
           </w:tcPr>
           <w:p>
             <w:pPr>
@@ -604,7 +558,7 @@
         </w:tc>
         <w:tc>
           <w:tcPr>
-            <w:tcW w:w="8019" w:type="dxa"/>
+            <w:tcW w:w="7930" w:type="dxa"/>
             <w:gridSpan w:val="2"/>
           </w:tcPr>
           <w:p>
@@ -644,7 +598,7 @@
       <w:tr>
         <w:tc>
           <w:tcPr>
-            <w:tcW w:w="1701" w:type="dxa"/>
+            <w:tcW w:w="1792" w:type="dxa"/>
           </w:tcPr>
           <w:p>
             <w:pPr>
@@ -658,13 +612,12 @@
         </w:tc>
         <w:tc>
           <w:tcPr>
-            <w:tcW w:w="8019" w:type="dxa"/>
+            <w:tcW w:w="7930" w:type="dxa"/>
             <w:gridSpan w:val="2"/>
           </w:tcPr>
           <w:p>
             <w:pPr>
               <w:pStyle w:val="Heading2"/>
-              <w:outlineLvl w:val="1"/>
             </w:pPr>
             <w:r>
               <w:rPr>
@@ -672,11 +625,6 @@
               </w:rPr>
               <w:t>Provided On Request</w:t>
             </w:r>
-          </w:p>
-          <w:p>
-            <w:pPr>
-              <w:spacing w:after="0"/>
-            </w:pPr>
           </w:p>
         </w:tc>
       </w:tr>
@@ -699,7 +647,7 @@
 </file>
 
 <file path=word/endnotes.xml><?xml version="1.0" encoding="utf-8"?>
-<w:endnotes xmlns:wpc="http://schemas.microsoft.com/office/word/2010/wordprocessingCanvas" xmlns:cx="http://schemas.microsoft.com/office/drawing/2014/chartex" xmlns:cx1="http://schemas.microsoft.com/office/drawing/2015/9/8/chartex" xmlns:cx2="http://schemas.microsoft.com/office/drawing/2015/10/21/chartex" xmlns:cx3="http://schemas.microsoft.com/office/drawing/2016/5/9/chartex" xmlns:cx4="http://schemas.microsoft.com/office/drawing/2016/5/10/chartex" xmlns:cx5="http://schemas.microsoft.com/office/drawing/2016/5/11/chartex" xmlns:cx6="http://schemas.microsoft.com/office/drawing/2016/5/12/chartex" xmlns:cx7="http://schemas.microsoft.com/office/drawing/2016/5/13/chartex" xmlns:cx8="http://schemas.microsoft.com/office/drawing/2016/5/14/chartex" xmlns:mc="http://schemas.openxmlformats.org/markup-compatibility/2006" xmlns:aink="http://schemas.microsoft.com/office/drawing/2016/ink" xmlns:am3d="http://schemas.microsoft.com/office/drawing/2017/model3d" xmlns:o="urn:schemas-microsoft-com:office:office" xmlns:r="http://schemas.openxmlformats.org/officeDocument/2006/relationships" xmlns:m="http://schemas.openxmlformats.org/officeDocument/2006/math" xmlns:v="urn:schemas-microsoft-com:vml" xmlns:wp14="http://schemas.microsoft.com/office/word/2010/wordprocessingDrawing" xmlns:wp="http://schemas.openxmlformats.org/drawingml/2006/wordprocessingDrawing" xmlns:w10="urn:schemas-microsoft-com:office:word" xmlns:w="http://schemas.openxmlformats.org/wordprocessingml/2006/main" xmlns:w14="http://schemas.microsoft.com/office/word/2010/wordml" xmlns:w15="http://schemas.microsoft.com/office/word/2012/wordml" xmlns:w16cex="http://schemas.microsoft.com/office/word/2018/wordml/cex" xmlns:w16cid="http://schemas.microsoft.com/office/word/2016/wordml/cid" xmlns:w16="http://schemas.microsoft.com/office/word/2018/wordml" xmlns:w16se="http://schemas.microsoft.com/office/word/2015/wordml/symex" xmlns:wpg="http://schemas.microsoft.com/office/word/2010/wordprocessingGroup" xmlns:wpi="http://schemas.microsoft.com/office/word/2010/wordprocessingInk" xmlns:wne="http://schemas.microsoft.com/office/word/2006/wordml" xmlns:wps="http://schemas.microsoft.com/office/word/2010/wordprocessingShape" mc:Ignorable="w14 w15 w16se w16cid w16 w16cex wp14">
+<w:endnotes xmlns:wpc="http://schemas.microsoft.com/office/word/2010/wordprocessingCanvas" xmlns:cx="http://schemas.microsoft.com/office/drawing/2014/chartex" xmlns:cx1="http://schemas.microsoft.com/office/drawing/2015/9/8/chartex" xmlns:cx2="http://schemas.microsoft.com/office/drawing/2015/10/21/chartex" xmlns:cx3="http://schemas.microsoft.com/office/drawing/2016/5/9/chartex" xmlns:cx4="http://schemas.microsoft.com/office/drawing/2016/5/10/chartex" xmlns:cx5="http://schemas.microsoft.com/office/drawing/2016/5/11/chartex" xmlns:cx6="http://schemas.microsoft.com/office/drawing/2016/5/12/chartex" xmlns:cx7="http://schemas.microsoft.com/office/drawing/2016/5/13/chartex" xmlns:cx8="http://schemas.microsoft.com/office/drawing/2016/5/14/chartex" xmlns:mc="http://schemas.openxmlformats.org/markup-compatibility/2006" xmlns:aink="http://schemas.microsoft.com/office/drawing/2016/ink" xmlns:am3d="http://schemas.microsoft.com/office/drawing/2017/model3d" xmlns:o="urn:schemas-microsoft-com:office:office" xmlns:r="http://schemas.openxmlformats.org/officeDocument/2006/relationships" xmlns:m="http://schemas.openxmlformats.org/officeDocument/2006/math" xmlns:v="urn:schemas-microsoft-com:vml" xmlns:wp14="http://schemas.microsoft.com/office/word/2010/wordprocessingDrawing" xmlns:wp="http://schemas.openxmlformats.org/drawingml/2006/wordprocessingDrawing" xmlns:w10="urn:schemas-microsoft-com:office:word" xmlns:w="http://schemas.openxmlformats.org/wordprocessingml/2006/main" xmlns:w14="http://schemas.microsoft.com/office/word/2010/wordml" xmlns:w15="http://schemas.microsoft.com/office/word/2012/wordml" xmlns:w16cex="http://schemas.microsoft.com/office/word/2018/wordml/cex" xmlns:w16cid="http://schemas.microsoft.com/office/word/2016/wordml/cid" xmlns:w16="http://schemas.microsoft.com/office/word/2018/wordml" xmlns:w16sdtdh="http://schemas.microsoft.com/office/word/2020/wordml/sdtdatahash" xmlns:w16se="http://schemas.microsoft.com/office/word/2015/wordml/symex" xmlns:wpg="http://schemas.microsoft.com/office/word/2010/wordprocessingGroup" xmlns:wpi="http://schemas.microsoft.com/office/word/2010/wordprocessingInk" xmlns:wne="http://schemas.microsoft.com/office/word/2006/wordml" xmlns:wps="http://schemas.microsoft.com/office/word/2010/wordprocessingShape" mc:Ignorable="w14 w15 w16se w16cid w16 w16cex w16sdtdh wp14">
   <w:endnote w:type="separator" w:id="-1">
     <w:p>
       <w:pPr>
@@ -724,7 +672,7 @@
 </file>
 
 <file path=word/footer1.xml><?xml version="1.0" encoding="utf-8"?>
-<w:ftr xmlns:wpc="http://schemas.microsoft.com/office/word/2010/wordprocessingCanvas" xmlns:cx="http://schemas.microsoft.com/office/drawing/2014/chartex" xmlns:cx1="http://schemas.microsoft.com/office/drawing/2015/9/8/chartex" xmlns:cx2="http://schemas.microsoft.com/office/drawing/2015/10/21/chartex" xmlns:cx3="http://schemas.microsoft.com/office/drawing/2016/5/9/chartex" xmlns:cx4="http://schemas.microsoft.com/office/drawing/2016/5/10/chartex" xmlns:cx5="http://schemas.microsoft.com/office/drawing/2016/5/11/chartex" xmlns:cx6="http://schemas.microsoft.com/office/drawing/2016/5/12/chartex" xmlns:cx7="http://schemas.microsoft.com/office/drawing/2016/5/13/chartex" xmlns:cx8="http://schemas.microsoft.com/office/drawing/2016/5/14/chartex" xmlns:mc="http://schemas.openxmlformats.org/markup-compatibility/2006" xmlns:aink="http://schemas.microsoft.com/office/drawing/2016/ink" xmlns:am3d="http://schemas.microsoft.com/office/drawing/2017/model3d" xmlns:o="urn:schemas-microsoft-com:office:office" xmlns:r="http://schemas.openxmlformats.org/officeDocument/2006/relationships" xmlns:m="http://schemas.openxmlformats.org/officeDocument/2006/math" xmlns:v="urn:schemas-microsoft-com:vml" xmlns:wp14="http://schemas.microsoft.com/office/word/2010/wordprocessingDrawing" xmlns:wp="http://schemas.openxmlformats.org/drawingml/2006/wordprocessingDrawing" xmlns:w10="urn:schemas-microsoft-com:office:word" xmlns:w="http://schemas.openxmlformats.org/wordprocessingml/2006/main" xmlns:w14="http://schemas.microsoft.com/office/word/2010/wordml" xmlns:w15="http://schemas.microsoft.com/office/word/2012/wordml" xmlns:w16cex="http://schemas.microsoft.com/office/word/2018/wordml/cex" xmlns:w16cid="http://schemas.microsoft.com/office/word/2016/wordml/cid" xmlns:w16="http://schemas.microsoft.com/office/word/2018/wordml" xmlns:w16se="http://schemas.microsoft.com/office/word/2015/wordml/symex" xmlns:wpg="http://schemas.microsoft.com/office/word/2010/wordprocessingGroup" xmlns:wpi="http://schemas.microsoft.com/office/word/2010/wordprocessingInk" xmlns:wne="http://schemas.microsoft.com/office/word/2006/wordml" xmlns:wps="http://schemas.microsoft.com/office/word/2010/wordprocessingShape" mc:Ignorable="w14 w15 w16se w16cid w16 w16cex wp14">
+<w:ftr xmlns:wpc="http://schemas.microsoft.com/office/word/2010/wordprocessingCanvas" xmlns:cx="http://schemas.microsoft.com/office/drawing/2014/chartex" xmlns:cx1="http://schemas.microsoft.com/office/drawing/2015/9/8/chartex" xmlns:cx2="http://schemas.microsoft.com/office/drawing/2015/10/21/chartex" xmlns:cx3="http://schemas.microsoft.com/office/drawing/2016/5/9/chartex" xmlns:cx4="http://schemas.microsoft.com/office/drawing/2016/5/10/chartex" xmlns:cx5="http://schemas.microsoft.com/office/drawing/2016/5/11/chartex" xmlns:cx6="http://schemas.microsoft.com/office/drawing/2016/5/12/chartex" xmlns:cx7="http://schemas.microsoft.com/office/drawing/2016/5/13/chartex" xmlns:cx8="http://schemas.microsoft.com/office/drawing/2016/5/14/chartex" xmlns:mc="http://schemas.openxmlformats.org/markup-compatibility/2006" xmlns:aink="http://schemas.microsoft.com/office/drawing/2016/ink" xmlns:am3d="http://schemas.microsoft.com/office/drawing/2017/model3d" xmlns:o="urn:schemas-microsoft-com:office:office" xmlns:r="http://schemas.openxmlformats.org/officeDocument/2006/relationships" xmlns:m="http://schemas.openxmlformats.org/officeDocument/2006/math" xmlns:v="urn:schemas-microsoft-com:vml" xmlns:wp14="http://schemas.microsoft.com/office/word/2010/wordprocessingDrawing" xmlns:wp="http://schemas.openxmlformats.org/drawingml/2006/wordprocessingDrawing" xmlns:w10="urn:schemas-microsoft-com:office:word" xmlns:w="http://schemas.openxmlformats.org/wordprocessingml/2006/main" xmlns:w14="http://schemas.microsoft.com/office/word/2010/wordml" xmlns:w15="http://schemas.microsoft.com/office/word/2012/wordml" xmlns:w16cex="http://schemas.microsoft.com/office/word/2018/wordml/cex" xmlns:w16cid="http://schemas.microsoft.com/office/word/2016/wordml/cid" xmlns:w16="http://schemas.microsoft.com/office/word/2018/wordml" xmlns:w16sdtdh="http://schemas.microsoft.com/office/word/2020/wordml/sdtdatahash" xmlns:w16se="http://schemas.microsoft.com/office/word/2015/wordml/symex" xmlns:wpg="http://schemas.microsoft.com/office/word/2010/wordprocessingGroup" xmlns:wpi="http://schemas.microsoft.com/office/word/2010/wordprocessingInk" xmlns:wne="http://schemas.microsoft.com/office/word/2006/wordml" xmlns:wps="http://schemas.microsoft.com/office/word/2010/wordprocessingShape" mc:Ignorable="w14 w15 w16se w16cid w16 w16cex w16sdtdh wp14">
   <w:p>
     <w:pPr>
       <w:pStyle w:val="Footer"/>
@@ -755,7 +703,7 @@
 </file>
 
 <file path=word/footnotes.xml><?xml version="1.0" encoding="utf-8"?>
-<w:footnotes xmlns:wpc="http://schemas.microsoft.com/office/word/2010/wordprocessingCanvas" xmlns:cx="http://schemas.microsoft.com/office/drawing/2014/chartex" xmlns:cx1="http://schemas.microsoft.com/office/drawing/2015/9/8/chartex" xmlns:cx2="http://schemas.microsoft.com/office/drawing/2015/10/21/chartex" xmlns:cx3="http://schemas.microsoft.com/office/drawing/2016/5/9/chartex" xmlns:cx4="http://schemas.microsoft.com/office/drawing/2016/5/10/chartex" xmlns:cx5="http://schemas.microsoft.com/office/drawing/2016/5/11/chartex" xmlns:cx6="http://schemas.microsoft.com/office/drawing/2016/5/12/chartex" xmlns:cx7="http://schemas.microsoft.com/office/drawing/2016/5/13/chartex" xmlns:cx8="http://schemas.microsoft.com/office/drawing/2016/5/14/chartex" xmlns:mc="http://schemas.openxmlformats.org/markup-compatibility/2006" xmlns:aink="http://schemas.microsoft.com/office/drawing/2016/ink" xmlns:am3d="http://schemas.microsoft.com/office/drawing/2017/model3d" xmlns:o="urn:schemas-microsoft-com:office:office" xmlns:r="http://schemas.openxmlformats.org/officeDocument/2006/relationships" xmlns:m="http://schemas.openxmlformats.org/officeDocument/2006/math" xmlns:v="urn:schemas-microsoft-com:vml" xmlns:wp14="http://schemas.microsoft.com/office/word/2010/wordprocessingDrawing" xmlns:wp="http://schemas.openxmlformats.org/drawingml/2006/wordprocessingDrawing" xmlns:w10="urn:schemas-microsoft-com:office:word" xmlns:w="http://schemas.openxmlformats.org/wordprocessingml/2006/main" xmlns:w14="http://schemas.microsoft.com/office/word/2010/wordml" xmlns:w15="http://schemas.microsoft.com/office/word/2012/wordml" xmlns:w16cex="http://schemas.microsoft.com/office/word/2018/wordml/cex" xmlns:w16cid="http://schemas.microsoft.com/office/word/2016/wordml/cid" xmlns:w16="http://schemas.microsoft.com/office/word/2018/wordml" xmlns:w16se="http://schemas.microsoft.com/office/word/2015/wordml/symex" xmlns:wpg="http://schemas.microsoft.com/office/word/2010/wordprocessingGroup" xmlns:wpi="http://schemas.microsoft.com/office/word/2010/wordprocessingInk" xmlns:wne="http://schemas.microsoft.com/office/word/2006/wordml" xmlns:wps="http://schemas.microsoft.com/office/word/2010/wordprocessingShape" mc:Ignorable="w14 w15 w16se w16cid w16 w16cex wp14">
+<w:footnotes xmlns:wpc="http://schemas.microsoft.com/office/word/2010/wordprocessingCanvas" xmlns:cx="http://schemas.microsoft.com/office/drawing/2014/chartex" xmlns:cx1="http://schemas.microsoft.com/office/drawing/2015/9/8/chartex" xmlns:cx2="http://schemas.microsoft.com/office/drawing/2015/10/21/chartex" xmlns:cx3="http://schemas.microsoft.com/office/drawing/2016/5/9/chartex" xmlns:cx4="http://schemas.microsoft.com/office/drawing/2016/5/10/chartex" xmlns:cx5="http://schemas.microsoft.com/office/drawing/2016/5/11/chartex" xmlns:cx6="http://schemas.microsoft.com/office/drawing/2016/5/12/chartex" xmlns:cx7="http://schemas.microsoft.com/office/drawing/2016/5/13/chartex" xmlns:cx8="http://schemas.microsoft.com/office/drawing/2016/5/14/chartex" xmlns:mc="http://schemas.openxmlformats.org/markup-compatibility/2006" xmlns:aink="http://schemas.microsoft.com/office/drawing/2016/ink" xmlns:am3d="http://schemas.microsoft.com/office/drawing/2017/model3d" xmlns:o="urn:schemas-microsoft-com:office:office" xmlns:r="http://schemas.openxmlformats.org/officeDocument/2006/relationships" xmlns:m="http://schemas.openxmlformats.org/officeDocument/2006/math" xmlns:v="urn:schemas-microsoft-com:vml" xmlns:wp14="http://schemas.microsoft.com/office/word/2010/wordprocessingDrawing" xmlns:wp="http://schemas.openxmlformats.org/drawingml/2006/wordprocessingDrawing" xmlns:w10="urn:schemas-microsoft-com:office:word" xmlns:w="http://schemas.openxmlformats.org/wordprocessingml/2006/main" xmlns:w14="http://schemas.microsoft.com/office/word/2010/wordml" xmlns:w15="http://schemas.microsoft.com/office/word/2012/wordml" xmlns:w16cex="http://schemas.microsoft.com/office/word/2018/wordml/cex" xmlns:w16cid="http://schemas.microsoft.com/office/word/2016/wordml/cid" xmlns:w16="http://schemas.microsoft.com/office/word/2018/wordml" xmlns:w16sdtdh="http://schemas.microsoft.com/office/word/2020/wordml/sdtdatahash" xmlns:w16se="http://schemas.microsoft.com/office/word/2015/wordml/symex" xmlns:wpg="http://schemas.microsoft.com/office/word/2010/wordprocessingGroup" xmlns:wpi="http://schemas.microsoft.com/office/word/2010/wordprocessingInk" xmlns:wne="http://schemas.microsoft.com/office/word/2006/wordml" xmlns:wps="http://schemas.microsoft.com/office/word/2010/wordprocessingShape" mc:Ignorable="w14 w15 w16se w16cid w16 w16cex w16sdtdh wp14">
   <w:footnote w:type="separator" w:id="-1">
     <w:p>
       <w:pPr>
@@ -780,7 +728,7 @@
 </file>
 
 <file path=word/numbering.xml><?xml version="1.0" encoding="utf-8"?>
-<w:numbering xmlns:wpc="http://schemas.microsoft.com/office/word/2010/wordprocessingCanvas" xmlns:cx="http://schemas.microsoft.com/office/drawing/2014/chartex" xmlns:cx1="http://schemas.microsoft.com/office/drawing/2015/9/8/chartex" xmlns:cx2="http://schemas.microsoft.com/office/drawing/2015/10/21/chartex" xmlns:cx3="http://schemas.microsoft.com/office/drawing/2016/5/9/chartex" xmlns:cx4="http://schemas.microsoft.com/office/drawing/2016/5/10/chartex" xmlns:cx5="http://schemas.microsoft.com/office/drawing/2016/5/11/chartex" xmlns:cx6="http://schemas.microsoft.com/office/drawing/2016/5/12/chartex" xmlns:cx7="http://schemas.microsoft.com/office/drawing/2016/5/13/chartex" xmlns:cx8="http://schemas.microsoft.com/office/drawing/2016/5/14/chartex" xmlns:mc="http://schemas.openxmlformats.org/markup-compatibility/2006" xmlns:aink="http://schemas.microsoft.com/office/drawing/2016/ink" xmlns:am3d="http://schemas.microsoft.com/office/drawing/2017/model3d" xmlns:o="urn:schemas-microsoft-com:office:office" xmlns:r="http://schemas.openxmlformats.org/officeDocument/2006/relationships" xmlns:m="http://schemas.openxmlformats.org/officeDocument/2006/math" xmlns:v="urn:schemas-microsoft-com:vml" xmlns:wp14="http://schemas.microsoft.com/office/word/2010/wordprocessingDrawing" xmlns:wp="http://schemas.openxmlformats.org/drawingml/2006/wordprocessingDrawing" xmlns:w10="urn:schemas-microsoft-com:office:word" xmlns:w="http://schemas.openxmlformats.org/wordprocessingml/2006/main" xmlns:w14="http://schemas.microsoft.com/office/word/2010/wordml" xmlns:w15="http://schemas.microsoft.com/office/word/2012/wordml" xmlns:w16cex="http://schemas.microsoft.com/office/word/2018/wordml/cex" xmlns:w16cid="http://schemas.microsoft.com/office/word/2016/wordml/cid" xmlns:w16="http://schemas.microsoft.com/office/word/2018/wordml" xmlns:w16se="http://schemas.microsoft.com/office/word/2015/wordml/symex" xmlns:wpg="http://schemas.microsoft.com/office/word/2010/wordprocessingGroup" xmlns:wpi="http://schemas.microsoft.com/office/word/2010/wordprocessingInk" xmlns:wne="http://schemas.microsoft.com/office/word/2006/wordml" xmlns:wps="http://schemas.microsoft.com/office/word/2010/wordprocessingShape" mc:Ignorable="w14 w15 w16se w16cid w16 w16cex wp14">
+<w:numbering xmlns:wpc="http://schemas.microsoft.com/office/word/2010/wordprocessingCanvas" xmlns:cx="http://schemas.microsoft.com/office/drawing/2014/chartex" xmlns:cx1="http://schemas.microsoft.com/office/drawing/2015/9/8/chartex" xmlns:cx2="http://schemas.microsoft.com/office/drawing/2015/10/21/chartex" xmlns:cx3="http://schemas.microsoft.com/office/drawing/2016/5/9/chartex" xmlns:cx4="http://schemas.microsoft.com/office/drawing/2016/5/10/chartex" xmlns:cx5="http://schemas.microsoft.com/office/drawing/2016/5/11/chartex" xmlns:cx6="http://schemas.microsoft.com/office/drawing/2016/5/12/chartex" xmlns:cx7="http://schemas.microsoft.com/office/drawing/2016/5/13/chartex" xmlns:cx8="http://schemas.microsoft.com/office/drawing/2016/5/14/chartex" xmlns:mc="http://schemas.openxmlformats.org/markup-compatibility/2006" xmlns:aink="http://schemas.microsoft.com/office/drawing/2016/ink" xmlns:am3d="http://schemas.microsoft.com/office/drawing/2017/model3d" xmlns:o="urn:schemas-microsoft-com:office:office" xmlns:r="http://schemas.openxmlformats.org/officeDocument/2006/relationships" xmlns:m="http://schemas.openxmlformats.org/officeDocument/2006/math" xmlns:v="urn:schemas-microsoft-com:vml" xmlns:wp14="http://schemas.microsoft.com/office/word/2010/wordprocessingDrawing" xmlns:wp="http://schemas.openxmlformats.org/drawingml/2006/wordprocessingDrawing" xmlns:w10="urn:schemas-microsoft-com:office:word" xmlns:w="http://schemas.openxmlformats.org/wordprocessingml/2006/main" xmlns:w14="http://schemas.microsoft.com/office/word/2010/wordml" xmlns:w15="http://schemas.microsoft.com/office/word/2012/wordml" xmlns:w16cex="http://schemas.microsoft.com/office/word/2018/wordml/cex" xmlns:w16cid="http://schemas.microsoft.com/office/word/2016/wordml/cid" xmlns:w16="http://schemas.microsoft.com/office/word/2018/wordml" xmlns:w16sdtdh="http://schemas.microsoft.com/office/word/2020/wordml/sdtdatahash" xmlns:w16se="http://schemas.microsoft.com/office/word/2015/wordml/symex" xmlns:wpg="http://schemas.microsoft.com/office/word/2010/wordprocessingGroup" xmlns:wpi="http://schemas.microsoft.com/office/word/2010/wordprocessingInk" xmlns:wne="http://schemas.microsoft.com/office/word/2006/wordml" xmlns:wps="http://schemas.microsoft.com/office/word/2010/wordprocessingShape" mc:Ignorable="w14 w15 w16se w16cid w16 w16cex w16sdtdh wp14">
   <w:abstractNum w:abstractNumId="0" w15:restartNumberingAfterBreak="0">
     <w:nsid w:val="0F4A4FB7"/>
     <w:multiLevelType w:val="hybridMultilevel"/>
@@ -1365,7 +1313,7 @@
 </file>
 
 <file path=word/styles.xml><?xml version="1.0" encoding="utf-8"?>
-<w:styles xmlns:mc="http://schemas.openxmlformats.org/markup-compatibility/2006" xmlns:r="http://schemas.openxmlformats.org/officeDocument/2006/relationships" xmlns:w="http://schemas.openxmlformats.org/wordprocessingml/2006/main" xmlns:w14="http://schemas.microsoft.com/office/word/2010/wordml" xmlns:w15="http://schemas.microsoft.com/office/word/2012/wordml" xmlns:w16cex="http://schemas.microsoft.com/office/word/2018/wordml/cex" xmlns:w16cid="http://schemas.microsoft.com/office/word/2016/wordml/cid" xmlns:w16="http://schemas.microsoft.com/office/word/2018/wordml" xmlns:w16se="http://schemas.microsoft.com/office/word/2015/wordml/symex" mc:Ignorable="w14 w15 w16se w16cid w16 w16cex">
+<w:styles xmlns:mc="http://schemas.openxmlformats.org/markup-compatibility/2006" xmlns:r="http://schemas.openxmlformats.org/officeDocument/2006/relationships" xmlns:w="http://schemas.openxmlformats.org/wordprocessingml/2006/main" xmlns:w14="http://schemas.microsoft.com/office/word/2010/wordml" xmlns:w15="http://schemas.microsoft.com/office/word/2012/wordml" xmlns:w16cex="http://schemas.microsoft.com/office/word/2018/wordml/cex" xmlns:w16cid="http://schemas.microsoft.com/office/word/2016/wordml/cid" xmlns:w16="http://schemas.microsoft.com/office/word/2018/wordml" xmlns:w16sdtdh="http://schemas.microsoft.com/office/word/2020/wordml/sdtdatahash" xmlns:w16se="http://schemas.microsoft.com/office/word/2015/wordml/symex" mc:Ignorable="w14 w15 w16se w16cid w16 w16cex w16sdtdh">
   <w:docDefaults>
     <w:rPrDefault>
       <w:rPr>

</xml_diff>

<commit_message>
Updated with SOO and removed game. Updated resume
</commit_message>
<xml_diff>
--- a/files/Resume.docx
+++ b/files/Resume.docx
@@ -1,12 +1,11 @@
 
 <file path=word/document.xml><?xml version="1.0" encoding="utf-8"?>
-<w:document xmlns:wpc="http://schemas.microsoft.com/office/word/2010/wordprocessingCanvas" xmlns:cx="http://schemas.microsoft.com/office/drawing/2014/chartex" xmlns:cx1="http://schemas.microsoft.com/office/drawing/2015/9/8/chartex" xmlns:cx2="http://schemas.microsoft.com/office/drawing/2015/10/21/chartex" xmlns:cx3="http://schemas.microsoft.com/office/drawing/2016/5/9/chartex" xmlns:cx4="http://schemas.microsoft.com/office/drawing/2016/5/10/chartex" xmlns:cx5="http://schemas.microsoft.com/office/drawing/2016/5/11/chartex" xmlns:cx6="http://schemas.microsoft.com/office/drawing/2016/5/12/chartex" xmlns:cx7="http://schemas.microsoft.com/office/drawing/2016/5/13/chartex" xmlns:cx8="http://schemas.microsoft.com/office/drawing/2016/5/14/chartex" xmlns:mc="http://schemas.openxmlformats.org/markup-compatibility/2006" xmlns:aink="http://schemas.microsoft.com/office/drawing/2016/ink" xmlns:am3d="http://schemas.microsoft.com/office/drawing/2017/model3d" xmlns:o="urn:schemas-microsoft-com:office:office" xmlns:r="http://schemas.openxmlformats.org/officeDocument/2006/relationships" xmlns:m="http://schemas.openxmlformats.org/officeDocument/2006/math" xmlns:v="urn:schemas-microsoft-com:vml" xmlns:wp14="http://schemas.microsoft.com/office/word/2010/wordprocessingDrawing" xmlns:wp="http://schemas.openxmlformats.org/drawingml/2006/wordprocessingDrawing" xmlns:w10="urn:schemas-microsoft-com:office:word" xmlns:w="http://schemas.openxmlformats.org/wordprocessingml/2006/main" xmlns:w14="http://schemas.microsoft.com/office/word/2010/wordml" xmlns:w15="http://schemas.microsoft.com/office/word/2012/wordml" xmlns:w16cex="http://schemas.microsoft.com/office/word/2018/wordml/cex" xmlns:w16cid="http://schemas.microsoft.com/office/word/2016/wordml/cid" xmlns:w16="http://schemas.microsoft.com/office/word/2018/wordml" xmlns:w16sdtdh="http://schemas.microsoft.com/office/word/2020/wordml/sdtdatahash" xmlns:w16se="http://schemas.microsoft.com/office/word/2015/wordml/symex" xmlns:wpg="http://schemas.microsoft.com/office/word/2010/wordprocessingGroup" xmlns:wpi="http://schemas.microsoft.com/office/word/2010/wordprocessingInk" xmlns:wne="http://schemas.microsoft.com/office/word/2006/wordml" xmlns:wps="http://schemas.microsoft.com/office/word/2010/wordprocessingShape" mc:Ignorable="w14 w15 w16se w16cid w16 w16cex w16sdtdh wp14">
+<w:document xmlns:wpc="http://schemas.microsoft.com/office/word/2010/wordprocessingCanvas" xmlns:cx="http://schemas.microsoft.com/office/drawing/2014/chartex" xmlns:cx1="http://schemas.microsoft.com/office/drawing/2015/9/8/chartex" xmlns:cx2="http://schemas.microsoft.com/office/drawing/2015/10/21/chartex" xmlns:cx3="http://schemas.microsoft.com/office/drawing/2016/5/9/chartex" xmlns:cx4="http://schemas.microsoft.com/office/drawing/2016/5/10/chartex" xmlns:cx5="http://schemas.microsoft.com/office/drawing/2016/5/11/chartex" xmlns:cx6="http://schemas.microsoft.com/office/drawing/2016/5/12/chartex" xmlns:cx7="http://schemas.microsoft.com/office/drawing/2016/5/13/chartex" xmlns:cx8="http://schemas.microsoft.com/office/drawing/2016/5/14/chartex" xmlns:mc="http://schemas.openxmlformats.org/markup-compatibility/2006" xmlns:aink="http://schemas.microsoft.com/office/drawing/2016/ink" xmlns:am3d="http://schemas.microsoft.com/office/drawing/2017/model3d" xmlns:o="urn:schemas-microsoft-com:office:office" xmlns:oel="http://schemas.microsoft.com/office/2019/extlst" xmlns:r="http://schemas.openxmlformats.org/officeDocument/2006/relationships" xmlns:m="http://schemas.openxmlformats.org/officeDocument/2006/math" xmlns:v="urn:schemas-microsoft-com:vml" xmlns:wp14="http://schemas.microsoft.com/office/word/2010/wordprocessingDrawing" xmlns:wp="http://schemas.openxmlformats.org/drawingml/2006/wordprocessingDrawing" xmlns:w10="urn:schemas-microsoft-com:office:word" xmlns:w="http://schemas.openxmlformats.org/wordprocessingml/2006/main" xmlns:w14="http://schemas.microsoft.com/office/word/2010/wordml" xmlns:w15="http://schemas.microsoft.com/office/word/2012/wordml" xmlns:w16cex="http://schemas.microsoft.com/office/word/2018/wordml/cex" xmlns:w16cid="http://schemas.microsoft.com/office/word/2016/wordml/cid" xmlns:w16="http://schemas.microsoft.com/office/word/2018/wordml" xmlns:w16sdtdh="http://schemas.microsoft.com/office/word/2020/wordml/sdtdatahash" xmlns:w16se="http://schemas.microsoft.com/office/word/2015/wordml/symex" xmlns:wpg="http://schemas.microsoft.com/office/word/2010/wordprocessingGroup" xmlns:wpi="http://schemas.microsoft.com/office/word/2010/wordprocessingInk" xmlns:wne="http://schemas.microsoft.com/office/word/2006/wordml" xmlns:wps="http://schemas.microsoft.com/office/word/2010/wordprocessingShape" mc:Ignorable="w14 w15 w16se w16cid w16 w16cex w16sdtdh wp14">
   <w:body>
     <w:p>
       <w:pPr>
         <w:pStyle w:val="Title"/>
         <w:jc w:val="center"/>
-        <w:cnfStyle w:val="100000000000" w:firstRow="1" w:lastRow="0" w:firstColumn="0" w:lastColumn="0" w:oddVBand="0" w:evenVBand="0" w:oddHBand="0" w:evenHBand="0" w:firstRowFirstColumn="0" w:firstRowLastColumn="0" w:lastRowFirstColumn="0" w:lastRowLastColumn="0"/>
       </w:pPr>
       <w:r>
         <w:t>Thomas Helm</w:t>
@@ -16,7 +15,7 @@
       <w:pPr>
         <w:jc w:val="center"/>
       </w:pPr>
-      <w:hyperlink r:id="rId7" w:history="1">
+      <w:hyperlink r:id="rId8" w:history="1">
         <w:r>
           <w:rPr>
             <w:rStyle w:val="Hyperlink"/>
@@ -27,23 +26,20 @@
     </w:p>
     <w:tbl>
       <w:tblPr>
-        <w:tblStyle w:val="PlainTable4"/>
-        <w:tblW w:w="0" w:type="auto"/>
-        <w:tblLook w:val="0620" w:firstRow="1" w:lastRow="0" w:firstColumn="0" w:lastColumn="0" w:noHBand="1" w:noVBand="1"/>
+        <w:tblStyle w:val="PlainTable5"/>
+        <w:tblW w:w="9736" w:type="dxa"/>
+        <w:tblLook w:val="0600" w:firstRow="0" w:lastRow="0" w:firstColumn="0" w:lastColumn="0" w:noHBand="1" w:noVBand="1"/>
         <w:tblDescription w:val="Resume layout table"/>
       </w:tblPr>
       <w:tblGrid>
-        <w:gridCol w:w="1792"/>
-        <w:gridCol w:w="3423"/>
-        <w:gridCol w:w="4507"/>
+        <w:gridCol w:w="1793"/>
+        <w:gridCol w:w="3394"/>
+        <w:gridCol w:w="4549"/>
       </w:tblGrid>
       <w:tr>
-        <w:trPr>
-          <w:cnfStyle w:val="100000000000" w:firstRow="1" w:lastRow="0" w:firstColumn="0" w:lastColumn="0" w:oddVBand="0" w:evenVBand="0" w:oddHBand="0" w:evenHBand="0" w:firstRowFirstColumn="0" w:firstRowLastColumn="0" w:lastRowFirstColumn="0" w:lastRowLastColumn="0"/>
-        </w:trPr>
         <w:tc>
           <w:tcPr>
-            <w:tcW w:w="1792" w:type="dxa"/>
+            <w:tcW w:w="1794" w:type="dxa"/>
           </w:tcPr>
           <w:p>
             <w:pPr>
@@ -57,77 +53,21 @@
         </w:tc>
         <w:tc>
           <w:tcPr>
-            <w:tcW w:w="7930" w:type="dxa"/>
+            <w:tcW w:w="7942" w:type="dxa"/>
             <w:gridSpan w:val="2"/>
           </w:tcPr>
           <w:p>
-            <w:pPr>
-              <w:spacing w:after="0"/>
-            </w:pPr>
-            <w:r>
-              <w:t xml:space="preserve">To obtain a career in the </w:t>
-            </w:r>
-            <w:r>
-              <w:t>game programming</w:t>
-            </w:r>
-            <w:r>
-              <w:t xml:space="preserve"> </w:t>
-            </w:r>
-            <w:r>
-              <w:t>job space</w:t>
-            </w:r>
-            <w:r>
-              <w:t>. I know</w:t>
-            </w:r>
-            <w:r>
-              <w:t xml:space="preserve"> my skills</w:t>
-            </w:r>
-            <w:r>
-              <w:t xml:space="preserve"> </w:t>
-            </w:r>
-            <w:r>
-              <w:t>can</w:t>
-            </w:r>
-            <w:r>
-              <w:t xml:space="preserve"> </w:t>
-            </w:r>
-            <w:r>
-              <w:t xml:space="preserve">be </w:t>
-            </w:r>
-            <w:r>
-              <w:t>an extraordinary asset to your team as I am: focused, driven, and</w:t>
-            </w:r>
-            <w:r>
-              <w:t xml:space="preserve"> </w:t>
-            </w:r>
-            <w:r>
-              <w:t xml:space="preserve">have been known to practice excellent time management.  My </w:t>
-            </w:r>
-            <w:r>
-              <w:t>p</w:t>
-            </w:r>
-            <w:r>
-              <w:t xml:space="preserve">atient </w:t>
-            </w:r>
-            <w:r>
-              <w:t>demeanor</w:t>
-            </w:r>
-            <w:r>
-              <w:t>,</w:t>
-            </w:r>
-            <w:r>
-              <w:t xml:space="preserve"> and creative approach to problem solving </w:t>
-            </w:r>
-            <w:r>
-              <w:t>will not just benefit the team, but the clients we work for.</w:t>
-            </w:r>
-          </w:p>
+            <w:r>
+              <w:t>To obtain a career in the game programming job space. I know my skills can be an extraordinary asset to your team as I am: focused, driven, and have been known to practice excellent time management. My patient demeanor, and creative approach to problem solving sets me apart from my fellow associates.</w:t>
+            </w:r>
+          </w:p>
+          <w:p/>
         </w:tc>
       </w:tr>
       <w:tr>
         <w:tc>
           <w:tcPr>
-            <w:tcW w:w="1792" w:type="dxa"/>
+            <w:tcW w:w="1794" w:type="dxa"/>
           </w:tcPr>
           <w:p>
             <w:pPr>
@@ -141,14 +81,17 @@
         </w:tc>
         <w:tc>
           <w:tcPr>
-            <w:tcW w:w="7930" w:type="dxa"/>
+            <w:tcW w:w="7942" w:type="dxa"/>
             <w:gridSpan w:val="2"/>
           </w:tcPr>
           <w:p>
             <w:pPr>
-              <w:spacing w:after="0"/>
-            </w:pPr>
-            <w:hyperlink r:id="rId8" w:history="1">
+              <w:rPr>
+                <w:rStyle w:val="Hyperlink"/>
+                <w:rFonts w:ascii="Arial" w:hAnsi="Arial" w:cs="Arial"/>
+              </w:rPr>
+            </w:pPr>
+            <w:hyperlink r:id="rId9" w:history="1">
               <w:r>
                 <w:rPr>
                   <w:rStyle w:val="Hyperlink"/>
@@ -158,15 +101,13 @@
               </w:r>
             </w:hyperlink>
           </w:p>
+          <w:p/>
         </w:tc>
       </w:tr>
       <w:tr>
-        <w:trPr>
-          <w:trHeight w:val="68"/>
-        </w:trPr>
         <w:tc>
           <w:tcPr>
-            <w:tcW w:w="1792" w:type="dxa"/>
+            <w:tcW w:w="1794" w:type="dxa"/>
           </w:tcPr>
           <w:p>
             <w:pPr>
@@ -180,7 +121,7 @@
         </w:tc>
         <w:tc>
           <w:tcPr>
-            <w:tcW w:w="3465" w:type="dxa"/>
+            <w:tcW w:w="3412" w:type="dxa"/>
           </w:tcPr>
           <w:p>
             <w:pPr>
@@ -189,16 +130,18 @@
                 <w:ilvl w:val="0"/>
                 <w:numId w:val="5"/>
               </w:numPr>
-              <w:spacing w:after="0"/>
             </w:pPr>
             <w:r>
               <w:t>8</w:t>
             </w:r>
             <w:r>
-              <w:t xml:space="preserve"> years </w:t>
-            </w:r>
-            <w:r>
-              <w:t>general programming</w:t>
+              <w:t xml:space="preserve"> years</w:t>
+            </w:r>
+            <w:r>
+              <w:t xml:space="preserve"> </w:t>
+            </w:r>
+            <w:r>
+              <w:t>programming</w:t>
             </w:r>
             <w:r>
               <w:t xml:space="preserve"> experience</w:t>
@@ -211,7 +154,6 @@
                 <w:ilvl w:val="0"/>
                 <w:numId w:val="5"/>
               </w:numPr>
-              <w:spacing w:after="0"/>
             </w:pPr>
             <w:r>
               <w:t>OOP design principles</w:t>
@@ -224,7 +166,6 @@
                 <w:ilvl w:val="0"/>
                 <w:numId w:val="5"/>
               </w:numPr>
-              <w:spacing w:after="0"/>
             </w:pPr>
             <w:r>
               <w:t>Git version control</w:t>
@@ -237,7 +178,6 @@
                 <w:ilvl w:val="0"/>
                 <w:numId w:val="5"/>
               </w:numPr>
-              <w:spacing w:after="0"/>
             </w:pPr>
             <w:r>
               <w:t>Kanban &amp; Documentation</w:t>
@@ -246,8 +186,14 @@
           <w:p>
             <w:pPr>
               <w:pStyle w:val="ListParagraph"/>
-              <w:spacing w:after="0"/>
-            </w:pPr>
+              <w:numPr>
+                <w:ilvl w:val="0"/>
+                <w:numId w:val="5"/>
+              </w:numPr>
+            </w:pPr>
+            <w:r>
+              <w:t>UI &amp; UX Design</w:t>
+            </w:r>
           </w:p>
         </w:tc>
         <w:tc>
@@ -261,14 +207,13 @@
                 <w:ilvl w:val="0"/>
                 <w:numId w:val="3"/>
               </w:numPr>
-              <w:spacing w:after="0"/>
-            </w:pPr>
-            <w:r>
-              <w:t>Systems knowledge</w:t>
+            </w:pPr>
+            <w:r>
+              <w:t>Scripting Languages</w:t>
             </w:r>
             <w:r>
               <w:br/>
-              <w:t>(C++)</w:t>
+              <w:t>(Lua, Python, C#)</w:t>
             </w:r>
           </w:p>
           <w:p>
@@ -278,24 +223,55 @@
                 <w:ilvl w:val="0"/>
                 <w:numId w:val="3"/>
               </w:numPr>
-              <w:spacing w:after="0"/>
-            </w:pPr>
-            <w:r>
-              <w:t>Scripting &amp; Programming Languages</w:t>
+            </w:pPr>
+            <w:r>
+              <w:t xml:space="preserve">Fundamental </w:t>
+            </w:r>
+            <w:r>
+              <w:t>Systems knowledge</w:t>
             </w:r>
             <w:r>
               <w:br/>
-            </w:r>
-            <w:r>
-              <w:t>(Lua, Python, C#)</w:t>
-            </w:r>
-          </w:p>
+              <w:t>(C++</w:t>
+            </w:r>
+            <w:r>
+              <w:t>, Rust</w:t>
+            </w:r>
+            <w:r>
+              <w:t>)</w:t>
+            </w:r>
+          </w:p>
+          <w:p>
+            <w:pPr>
+              <w:pStyle w:val="ListParagraph"/>
+              <w:numPr>
+                <w:ilvl w:val="0"/>
+                <w:numId w:val="3"/>
+              </w:numPr>
+            </w:pPr>
+            <w:r>
+              <w:t>Game Engines (Unity, Unreal, Godot)</w:t>
+            </w:r>
+          </w:p>
+          <w:p>
+            <w:pPr>
+              <w:pStyle w:val="ListParagraph"/>
+              <w:numPr>
+                <w:ilvl w:val="0"/>
+                <w:numId w:val="3"/>
+              </w:numPr>
+            </w:pPr>
+            <w:r>
+              <w:t>Software Testing</w:t>
+            </w:r>
+          </w:p>
+          <w:p/>
         </w:tc>
       </w:tr>
       <w:tr>
         <w:tc>
           <w:tcPr>
-            <w:tcW w:w="1792" w:type="dxa"/>
+            <w:tcW w:w="1794" w:type="dxa"/>
           </w:tcPr>
           <w:p>
             <w:pPr>
@@ -309,7 +285,7 @@
         </w:tc>
         <w:tc>
           <w:tcPr>
-            <w:tcW w:w="7930" w:type="dxa"/>
+            <w:tcW w:w="7942" w:type="dxa"/>
             <w:gridSpan w:val="2"/>
           </w:tcPr>
           <w:p>
@@ -353,27 +329,14 @@
             </w:r>
           </w:p>
           <w:p>
-            <w:pPr>
-              <w:spacing w:after="0"/>
-            </w:pPr>
-            <w:r>
-              <w:t xml:space="preserve">Currently working on research projects for NAIT using Unity3D. We use agile approaches to complete client projects. Majority of my time is spent implementing </w:t>
-            </w:r>
-            <w:r>
-              <w:t xml:space="preserve">new </w:t>
-            </w:r>
-            <w:r>
-              <w:t>features, bug fixing, and brainstorming with the team.</w:t>
-            </w:r>
-          </w:p>
-          <w:p>
-            <w:pPr>
-              <w:spacing w:after="0"/>
-            </w:pPr>
+            <w:r>
+              <w:t>I work on tasks everyday ranging from testing to entire features with supported documentation. During my time here I have worked on UI, Automated Testing, Animation, User Tutorials, Saving/Loading, Audio, git pull requests, pair programing, and custom WebGL builds.</w:t>
+            </w:r>
           </w:p>
           <w:p>
             <w:pPr>
               <w:pStyle w:val="Heading2"/>
+              <w:spacing w:before="240"/>
               <w:outlineLvl w:val="1"/>
             </w:pPr>
             <w:r>
@@ -383,10 +346,7 @@
               <w:t>Software Tester</w:t>
             </w:r>
             <w:r>
-              <w:t xml:space="preserve"> </w:t>
-            </w:r>
-            <w:r>
-              <w:t>Epic Games</w:t>
+              <w:t xml:space="preserve"> Epic Games</w:t>
             </w:r>
           </w:p>
           <w:p>
@@ -396,44 +356,46 @@
               <w:outlineLvl w:val="2"/>
             </w:pPr>
             <w:r>
-              <w:t>October 2020</w:t>
-            </w:r>
-            <w:r>
-              <w:t xml:space="preserve"> – </w:t>
-            </w:r>
-            <w:r>
-              <w:t>June 2021 ~ 8 months</w:t>
-            </w:r>
-          </w:p>
-          <w:p>
-            <w:pPr>
-              <w:spacing w:after="0"/>
-            </w:pPr>
-            <w:r>
-              <w:t>I worked as a game developer and programmer creating hyper casual games and game creation toolsets. The tools I used in the team environment were Unity3D, C#, Visual Studio Code, and Git version Control. Internship.</w:t>
-            </w:r>
-          </w:p>
-          <w:p>
-            <w:pPr>
-              <w:spacing w:after="0"/>
-            </w:pPr>
+              <w:t>October 2020 – June 2021 ~ 8 months</w:t>
+            </w:r>
+          </w:p>
+          <w:p>
+            <w:r>
+              <w:t xml:space="preserve">Involved running tests on a weekly basis. I tested core engine features, tools, animations, and gameplay features. I worked on the core team </w:t>
+            </w:r>
+            <w:r>
+              <w:t>sometimes</w:t>
+            </w:r>
+            <w:r>
+              <w:t xml:space="preserve"> </w:t>
+            </w:r>
+            <w:r>
+              <w:t>involving small dive</w:t>
+            </w:r>
+            <w:r>
+              <w:t>s</w:t>
+            </w:r>
+            <w:r>
+              <w:t xml:space="preserve"> into C++ and personally automated some menial processes to speed up my workflow.</w:t>
+            </w:r>
           </w:p>
           <w:p>
             <w:pPr>
               <w:pStyle w:val="Heading2"/>
+              <w:spacing w:before="240"/>
               <w:outlineLvl w:val="1"/>
             </w:pPr>
             <w:r>
               <w:rPr>
                 <w:rStyle w:val="Strong"/>
               </w:rPr>
-              <w:t>Sales Associate</w:t>
+              <w:t>Game Programmer</w:t>
             </w:r>
             <w:r>
               <w:t xml:space="preserve"> </w:t>
             </w:r>
             <w:r>
-              <w:t>Hickory Farms</w:t>
+              <w:t>BEACH DAY STUDIOS</w:t>
             </w:r>
           </w:p>
           <w:p>
@@ -443,44 +405,40 @@
               <w:outlineLvl w:val="2"/>
             </w:pPr>
             <w:r>
-              <w:t>2018</w:t>
+              <w:t>JAnuary 2020 – May 2020 ~ 4 Months</w:t>
+            </w:r>
+          </w:p>
+          <w:p>
+            <w:pPr>
+              <w:contextualSpacing/>
+            </w:pPr>
+            <w:r>
+              <w:t>I worked as a game developer and programmer creating hyper casual games and game creation toolsets. The tools I used in the team environment were Unity3D, C#, Visual Studio Code, and Git version Control. This was an "unpaid internship."</w:t>
             </w:r>
             <w:r>
               <w:t xml:space="preserve"> </w:t>
             </w:r>
             <w:r>
-              <w:t>-</w:t>
-            </w:r>
-            <w:r>
-              <w:t xml:space="preserve"> </w:t>
-            </w:r>
-            <w:r>
-              <w:t xml:space="preserve">2019 </w:t>
-            </w:r>
-            <w:r>
-              <w:t xml:space="preserve">2 Years </w:t>
-            </w:r>
-            <w:r>
-              <w:t xml:space="preserve">Christmas </w:t>
-            </w:r>
-            <w:r>
-              <w:t>Seasonal</w:t>
-            </w:r>
-          </w:p>
-          <w:p>
-            <w:pPr>
-              <w:spacing w:after="0"/>
-            </w:pPr>
-            <w:r>
-              <w:t>Greeting and engaging customers. Providing merchandise and outstanding customer support.</w:t>
-            </w:r>
+              <w:t xml:space="preserve">I worked with multiple frameworks </w:t>
+            </w:r>
+            <w:r>
+              <w:t>including</w:t>
+            </w:r>
+            <w:r>
+              <w:t xml:space="preserve"> VR and Mobile.</w:t>
+            </w:r>
+          </w:p>
+          <w:p>
+            <w:pPr>
+              <w:contextualSpacing/>
+            </w:pPr>
           </w:p>
         </w:tc>
       </w:tr>
       <w:tr>
         <w:tc>
           <w:tcPr>
-            <w:tcW w:w="1792" w:type="dxa"/>
+            <w:tcW w:w="1794" w:type="dxa"/>
           </w:tcPr>
           <w:p>
             <w:pPr>
@@ -494,7 +452,7 @@
         </w:tc>
         <w:tc>
           <w:tcPr>
-            <w:tcW w:w="7930" w:type="dxa"/>
+            <w:tcW w:w="7942" w:type="dxa"/>
             <w:gridSpan w:val="2"/>
           </w:tcPr>
           <w:p>
@@ -524,27 +482,52 @@
             <w:r>
               <w:t>Digital Media &amp; IT Diploma</w:t>
             </w:r>
-          </w:p>
-          <w:p>
-            <w:pPr>
-              <w:spacing w:after="0"/>
-            </w:pPr>
+            <w:r>
+              <w:t xml:space="preserve"> 2018 - 2020</w:t>
+            </w:r>
+          </w:p>
+          <w:p>
             <w:r>
               <w:t xml:space="preserve">Northern Alberta Institute of Technology. </w:t>
             </w:r>
             <w:r>
-              <w:t xml:space="preserve">Specialization in Game Programming. Graduated with honors and </w:t>
-            </w:r>
-            <w:r>
-              <w:t>a 4.0 GPA.</w:t>
-            </w:r>
-          </w:p>
+              <w:t xml:space="preserve">Specialization in Game Programming. </w:t>
+            </w:r>
+            <w:r>
+              <w:t>Graduated</w:t>
+            </w:r>
+            <w:r>
+              <w:t xml:space="preserve"> with </w:t>
+            </w:r>
+            <w:r>
+              <w:t xml:space="preserve">a </w:t>
+            </w:r>
+            <w:r>
+              <w:t>4.0 GPA</w:t>
+            </w:r>
+            <w:r>
+              <w:t xml:space="preserve"> </w:t>
+            </w:r>
+            <w:r>
+              <w:t xml:space="preserve">and </w:t>
+            </w:r>
+            <w:r>
+              <w:t>honor</w:t>
+            </w:r>
+            <w:r>
+              <w:t>s</w:t>
+            </w:r>
+            <w:r>
+              <w:t>.</w:t>
+            </w:r>
+          </w:p>
+          <w:p/>
         </w:tc>
       </w:tr>
       <w:tr>
         <w:tc>
           <w:tcPr>
-            <w:tcW w:w="1792" w:type="dxa"/>
+            <w:tcW w:w="1794" w:type="dxa"/>
           </w:tcPr>
           <w:p>
             <w:pPr>
@@ -558,13 +541,10 @@
         </w:tc>
         <w:tc>
           <w:tcPr>
-            <w:tcW w:w="7930" w:type="dxa"/>
+            <w:tcW w:w="7942" w:type="dxa"/>
             <w:gridSpan w:val="2"/>
           </w:tcPr>
           <w:p>
-            <w:pPr>
-              <w:spacing w:after="0"/>
-            </w:pPr>
             <w:r>
               <w:t xml:space="preserve">During the final course project at NAIT, I lead the </w:t>
             </w:r>
@@ -593,12 +573,13 @@
               <w:t xml:space="preserve"> client projects.</w:t>
             </w:r>
           </w:p>
+          <w:p/>
         </w:tc>
       </w:tr>
       <w:tr>
         <w:tc>
           <w:tcPr>
-            <w:tcW w:w="1792" w:type="dxa"/>
+            <w:tcW w:w="1794" w:type="dxa"/>
           </w:tcPr>
           <w:p>
             <w:pPr>
@@ -612,12 +593,13 @@
         </w:tc>
         <w:tc>
           <w:tcPr>
-            <w:tcW w:w="7930" w:type="dxa"/>
+            <w:tcW w:w="7942" w:type="dxa"/>
             <w:gridSpan w:val="2"/>
           </w:tcPr>
           <w:p>
             <w:pPr>
               <w:pStyle w:val="Heading2"/>
+              <w:outlineLvl w:val="1"/>
             </w:pPr>
             <w:r>
               <w:rPr>
@@ -635,7 +617,7 @@
       </w:pPr>
     </w:p>
     <w:sectPr>
-      <w:footerReference w:type="default" r:id="rId9"/>
+      <w:footerReference w:type="default" r:id="rId10"/>
       <w:pgSz w:w="12240" w:h="15840"/>
       <w:pgMar w:top="1134" w:right="1582" w:bottom="431" w:left="936" w:header="454" w:footer="720" w:gutter="0"/>
       <w:cols w:space="720"/>
@@ -647,7 +629,7 @@
 </file>
 
 <file path=word/endnotes.xml><?xml version="1.0" encoding="utf-8"?>
-<w:endnotes xmlns:wpc="http://schemas.microsoft.com/office/word/2010/wordprocessingCanvas" xmlns:cx="http://schemas.microsoft.com/office/drawing/2014/chartex" xmlns:cx1="http://schemas.microsoft.com/office/drawing/2015/9/8/chartex" xmlns:cx2="http://schemas.microsoft.com/office/drawing/2015/10/21/chartex" xmlns:cx3="http://schemas.microsoft.com/office/drawing/2016/5/9/chartex" xmlns:cx4="http://schemas.microsoft.com/office/drawing/2016/5/10/chartex" xmlns:cx5="http://schemas.microsoft.com/office/drawing/2016/5/11/chartex" xmlns:cx6="http://schemas.microsoft.com/office/drawing/2016/5/12/chartex" xmlns:cx7="http://schemas.microsoft.com/office/drawing/2016/5/13/chartex" xmlns:cx8="http://schemas.microsoft.com/office/drawing/2016/5/14/chartex" xmlns:mc="http://schemas.openxmlformats.org/markup-compatibility/2006" xmlns:aink="http://schemas.microsoft.com/office/drawing/2016/ink" xmlns:am3d="http://schemas.microsoft.com/office/drawing/2017/model3d" xmlns:o="urn:schemas-microsoft-com:office:office" xmlns:r="http://schemas.openxmlformats.org/officeDocument/2006/relationships" xmlns:m="http://schemas.openxmlformats.org/officeDocument/2006/math" xmlns:v="urn:schemas-microsoft-com:vml" xmlns:wp14="http://schemas.microsoft.com/office/word/2010/wordprocessingDrawing" xmlns:wp="http://schemas.openxmlformats.org/drawingml/2006/wordprocessingDrawing" xmlns:w10="urn:schemas-microsoft-com:office:word" xmlns:w="http://schemas.openxmlformats.org/wordprocessingml/2006/main" xmlns:w14="http://schemas.microsoft.com/office/word/2010/wordml" xmlns:w15="http://schemas.microsoft.com/office/word/2012/wordml" xmlns:w16cex="http://schemas.microsoft.com/office/word/2018/wordml/cex" xmlns:w16cid="http://schemas.microsoft.com/office/word/2016/wordml/cid" xmlns:w16="http://schemas.microsoft.com/office/word/2018/wordml" xmlns:w16sdtdh="http://schemas.microsoft.com/office/word/2020/wordml/sdtdatahash" xmlns:w16se="http://schemas.microsoft.com/office/word/2015/wordml/symex" xmlns:wpg="http://schemas.microsoft.com/office/word/2010/wordprocessingGroup" xmlns:wpi="http://schemas.microsoft.com/office/word/2010/wordprocessingInk" xmlns:wne="http://schemas.microsoft.com/office/word/2006/wordml" xmlns:wps="http://schemas.microsoft.com/office/word/2010/wordprocessingShape" mc:Ignorable="w14 w15 w16se w16cid w16 w16cex w16sdtdh wp14">
+<w:endnotes xmlns:wpc="http://schemas.microsoft.com/office/word/2010/wordprocessingCanvas" xmlns:cx="http://schemas.microsoft.com/office/drawing/2014/chartex" xmlns:cx1="http://schemas.microsoft.com/office/drawing/2015/9/8/chartex" xmlns:cx2="http://schemas.microsoft.com/office/drawing/2015/10/21/chartex" xmlns:cx3="http://schemas.microsoft.com/office/drawing/2016/5/9/chartex" xmlns:cx4="http://schemas.microsoft.com/office/drawing/2016/5/10/chartex" xmlns:cx5="http://schemas.microsoft.com/office/drawing/2016/5/11/chartex" xmlns:cx6="http://schemas.microsoft.com/office/drawing/2016/5/12/chartex" xmlns:cx7="http://schemas.microsoft.com/office/drawing/2016/5/13/chartex" xmlns:cx8="http://schemas.microsoft.com/office/drawing/2016/5/14/chartex" xmlns:mc="http://schemas.openxmlformats.org/markup-compatibility/2006" xmlns:aink="http://schemas.microsoft.com/office/drawing/2016/ink" xmlns:am3d="http://schemas.microsoft.com/office/drawing/2017/model3d" xmlns:o="urn:schemas-microsoft-com:office:office" xmlns:oel="http://schemas.microsoft.com/office/2019/extlst" xmlns:r="http://schemas.openxmlformats.org/officeDocument/2006/relationships" xmlns:m="http://schemas.openxmlformats.org/officeDocument/2006/math" xmlns:v="urn:schemas-microsoft-com:vml" xmlns:wp14="http://schemas.microsoft.com/office/word/2010/wordprocessingDrawing" xmlns:wp="http://schemas.openxmlformats.org/drawingml/2006/wordprocessingDrawing" xmlns:w10="urn:schemas-microsoft-com:office:word" xmlns:w="http://schemas.openxmlformats.org/wordprocessingml/2006/main" xmlns:w14="http://schemas.microsoft.com/office/word/2010/wordml" xmlns:w15="http://schemas.microsoft.com/office/word/2012/wordml" xmlns:w16cex="http://schemas.microsoft.com/office/word/2018/wordml/cex" xmlns:w16cid="http://schemas.microsoft.com/office/word/2016/wordml/cid" xmlns:w16="http://schemas.microsoft.com/office/word/2018/wordml" xmlns:w16sdtdh="http://schemas.microsoft.com/office/word/2020/wordml/sdtdatahash" xmlns:w16se="http://schemas.microsoft.com/office/word/2015/wordml/symex" xmlns:wpg="http://schemas.microsoft.com/office/word/2010/wordprocessingGroup" xmlns:wpi="http://schemas.microsoft.com/office/word/2010/wordprocessingInk" xmlns:wne="http://schemas.microsoft.com/office/word/2006/wordml" xmlns:wps="http://schemas.microsoft.com/office/word/2010/wordprocessingShape" mc:Ignorable="w14 w15 w16se w16cid w16 w16cex w16sdtdh wp14">
   <w:endnote w:type="separator" w:id="-1">
     <w:p>
       <w:pPr>
@@ -672,7 +654,7 @@
 </file>
 
 <file path=word/footer1.xml><?xml version="1.0" encoding="utf-8"?>
-<w:ftr xmlns:wpc="http://schemas.microsoft.com/office/word/2010/wordprocessingCanvas" xmlns:cx="http://schemas.microsoft.com/office/drawing/2014/chartex" xmlns:cx1="http://schemas.microsoft.com/office/drawing/2015/9/8/chartex" xmlns:cx2="http://schemas.microsoft.com/office/drawing/2015/10/21/chartex" xmlns:cx3="http://schemas.microsoft.com/office/drawing/2016/5/9/chartex" xmlns:cx4="http://schemas.microsoft.com/office/drawing/2016/5/10/chartex" xmlns:cx5="http://schemas.microsoft.com/office/drawing/2016/5/11/chartex" xmlns:cx6="http://schemas.microsoft.com/office/drawing/2016/5/12/chartex" xmlns:cx7="http://schemas.microsoft.com/office/drawing/2016/5/13/chartex" xmlns:cx8="http://schemas.microsoft.com/office/drawing/2016/5/14/chartex" xmlns:mc="http://schemas.openxmlformats.org/markup-compatibility/2006" xmlns:aink="http://schemas.microsoft.com/office/drawing/2016/ink" xmlns:am3d="http://schemas.microsoft.com/office/drawing/2017/model3d" xmlns:o="urn:schemas-microsoft-com:office:office" xmlns:r="http://schemas.openxmlformats.org/officeDocument/2006/relationships" xmlns:m="http://schemas.openxmlformats.org/officeDocument/2006/math" xmlns:v="urn:schemas-microsoft-com:vml" xmlns:wp14="http://schemas.microsoft.com/office/word/2010/wordprocessingDrawing" xmlns:wp="http://schemas.openxmlformats.org/drawingml/2006/wordprocessingDrawing" xmlns:w10="urn:schemas-microsoft-com:office:word" xmlns:w="http://schemas.openxmlformats.org/wordprocessingml/2006/main" xmlns:w14="http://schemas.microsoft.com/office/word/2010/wordml" xmlns:w15="http://schemas.microsoft.com/office/word/2012/wordml" xmlns:w16cex="http://schemas.microsoft.com/office/word/2018/wordml/cex" xmlns:w16cid="http://schemas.microsoft.com/office/word/2016/wordml/cid" xmlns:w16="http://schemas.microsoft.com/office/word/2018/wordml" xmlns:w16sdtdh="http://schemas.microsoft.com/office/word/2020/wordml/sdtdatahash" xmlns:w16se="http://schemas.microsoft.com/office/word/2015/wordml/symex" xmlns:wpg="http://schemas.microsoft.com/office/word/2010/wordprocessingGroup" xmlns:wpi="http://schemas.microsoft.com/office/word/2010/wordprocessingInk" xmlns:wne="http://schemas.microsoft.com/office/word/2006/wordml" xmlns:wps="http://schemas.microsoft.com/office/word/2010/wordprocessingShape" mc:Ignorable="w14 w15 w16se w16cid w16 w16cex w16sdtdh wp14">
+<w:ftr xmlns:wpc="http://schemas.microsoft.com/office/word/2010/wordprocessingCanvas" xmlns:cx="http://schemas.microsoft.com/office/drawing/2014/chartex" xmlns:cx1="http://schemas.microsoft.com/office/drawing/2015/9/8/chartex" xmlns:cx2="http://schemas.microsoft.com/office/drawing/2015/10/21/chartex" xmlns:cx3="http://schemas.microsoft.com/office/drawing/2016/5/9/chartex" xmlns:cx4="http://schemas.microsoft.com/office/drawing/2016/5/10/chartex" xmlns:cx5="http://schemas.microsoft.com/office/drawing/2016/5/11/chartex" xmlns:cx6="http://schemas.microsoft.com/office/drawing/2016/5/12/chartex" xmlns:cx7="http://schemas.microsoft.com/office/drawing/2016/5/13/chartex" xmlns:cx8="http://schemas.microsoft.com/office/drawing/2016/5/14/chartex" xmlns:mc="http://schemas.openxmlformats.org/markup-compatibility/2006" xmlns:aink="http://schemas.microsoft.com/office/drawing/2016/ink" xmlns:am3d="http://schemas.microsoft.com/office/drawing/2017/model3d" xmlns:o="urn:schemas-microsoft-com:office:office" xmlns:oel="http://schemas.microsoft.com/office/2019/extlst" xmlns:r="http://schemas.openxmlformats.org/officeDocument/2006/relationships" xmlns:m="http://schemas.openxmlformats.org/officeDocument/2006/math" xmlns:v="urn:schemas-microsoft-com:vml" xmlns:wp14="http://schemas.microsoft.com/office/word/2010/wordprocessingDrawing" xmlns:wp="http://schemas.openxmlformats.org/drawingml/2006/wordprocessingDrawing" xmlns:w10="urn:schemas-microsoft-com:office:word" xmlns:w="http://schemas.openxmlformats.org/wordprocessingml/2006/main" xmlns:w14="http://schemas.microsoft.com/office/word/2010/wordml" xmlns:w15="http://schemas.microsoft.com/office/word/2012/wordml" xmlns:w16cex="http://schemas.microsoft.com/office/word/2018/wordml/cex" xmlns:w16cid="http://schemas.microsoft.com/office/word/2016/wordml/cid" xmlns:w16="http://schemas.microsoft.com/office/word/2018/wordml" xmlns:w16sdtdh="http://schemas.microsoft.com/office/word/2020/wordml/sdtdatahash" xmlns:w16se="http://schemas.microsoft.com/office/word/2015/wordml/symex" xmlns:wpg="http://schemas.microsoft.com/office/word/2010/wordprocessingGroup" xmlns:wpi="http://schemas.microsoft.com/office/word/2010/wordprocessingInk" xmlns:wne="http://schemas.microsoft.com/office/word/2006/wordml" xmlns:wps="http://schemas.microsoft.com/office/word/2010/wordprocessingShape" mc:Ignorable="w14 w15 w16se w16cid w16 w16cex w16sdtdh wp14">
   <w:p>
     <w:pPr>
       <w:pStyle w:val="Footer"/>
@@ -703,7 +685,7 @@
 </file>
 
 <file path=word/footnotes.xml><?xml version="1.0" encoding="utf-8"?>
-<w:footnotes xmlns:wpc="http://schemas.microsoft.com/office/word/2010/wordprocessingCanvas" xmlns:cx="http://schemas.microsoft.com/office/drawing/2014/chartex" xmlns:cx1="http://schemas.microsoft.com/office/drawing/2015/9/8/chartex" xmlns:cx2="http://schemas.microsoft.com/office/drawing/2015/10/21/chartex" xmlns:cx3="http://schemas.microsoft.com/office/drawing/2016/5/9/chartex" xmlns:cx4="http://schemas.microsoft.com/office/drawing/2016/5/10/chartex" xmlns:cx5="http://schemas.microsoft.com/office/drawing/2016/5/11/chartex" xmlns:cx6="http://schemas.microsoft.com/office/drawing/2016/5/12/chartex" xmlns:cx7="http://schemas.microsoft.com/office/drawing/2016/5/13/chartex" xmlns:cx8="http://schemas.microsoft.com/office/drawing/2016/5/14/chartex" xmlns:mc="http://schemas.openxmlformats.org/markup-compatibility/2006" xmlns:aink="http://schemas.microsoft.com/office/drawing/2016/ink" xmlns:am3d="http://schemas.microsoft.com/office/drawing/2017/model3d" xmlns:o="urn:schemas-microsoft-com:office:office" xmlns:r="http://schemas.openxmlformats.org/officeDocument/2006/relationships" xmlns:m="http://schemas.openxmlformats.org/officeDocument/2006/math" xmlns:v="urn:schemas-microsoft-com:vml" xmlns:wp14="http://schemas.microsoft.com/office/word/2010/wordprocessingDrawing" xmlns:wp="http://schemas.openxmlformats.org/drawingml/2006/wordprocessingDrawing" xmlns:w10="urn:schemas-microsoft-com:office:word" xmlns:w="http://schemas.openxmlformats.org/wordprocessingml/2006/main" xmlns:w14="http://schemas.microsoft.com/office/word/2010/wordml" xmlns:w15="http://schemas.microsoft.com/office/word/2012/wordml" xmlns:w16cex="http://schemas.microsoft.com/office/word/2018/wordml/cex" xmlns:w16cid="http://schemas.microsoft.com/office/word/2016/wordml/cid" xmlns:w16="http://schemas.microsoft.com/office/word/2018/wordml" xmlns:w16sdtdh="http://schemas.microsoft.com/office/word/2020/wordml/sdtdatahash" xmlns:w16se="http://schemas.microsoft.com/office/word/2015/wordml/symex" xmlns:wpg="http://schemas.microsoft.com/office/word/2010/wordprocessingGroup" xmlns:wpi="http://schemas.microsoft.com/office/word/2010/wordprocessingInk" xmlns:wne="http://schemas.microsoft.com/office/word/2006/wordml" xmlns:wps="http://schemas.microsoft.com/office/word/2010/wordprocessingShape" mc:Ignorable="w14 w15 w16se w16cid w16 w16cex w16sdtdh wp14">
+<w:footnotes xmlns:wpc="http://schemas.microsoft.com/office/word/2010/wordprocessingCanvas" xmlns:cx="http://schemas.microsoft.com/office/drawing/2014/chartex" xmlns:cx1="http://schemas.microsoft.com/office/drawing/2015/9/8/chartex" xmlns:cx2="http://schemas.microsoft.com/office/drawing/2015/10/21/chartex" xmlns:cx3="http://schemas.microsoft.com/office/drawing/2016/5/9/chartex" xmlns:cx4="http://schemas.microsoft.com/office/drawing/2016/5/10/chartex" xmlns:cx5="http://schemas.microsoft.com/office/drawing/2016/5/11/chartex" xmlns:cx6="http://schemas.microsoft.com/office/drawing/2016/5/12/chartex" xmlns:cx7="http://schemas.microsoft.com/office/drawing/2016/5/13/chartex" xmlns:cx8="http://schemas.microsoft.com/office/drawing/2016/5/14/chartex" xmlns:mc="http://schemas.openxmlformats.org/markup-compatibility/2006" xmlns:aink="http://schemas.microsoft.com/office/drawing/2016/ink" xmlns:am3d="http://schemas.microsoft.com/office/drawing/2017/model3d" xmlns:o="urn:schemas-microsoft-com:office:office" xmlns:oel="http://schemas.microsoft.com/office/2019/extlst" xmlns:r="http://schemas.openxmlformats.org/officeDocument/2006/relationships" xmlns:m="http://schemas.openxmlformats.org/officeDocument/2006/math" xmlns:v="urn:schemas-microsoft-com:vml" xmlns:wp14="http://schemas.microsoft.com/office/word/2010/wordprocessingDrawing" xmlns:wp="http://schemas.openxmlformats.org/drawingml/2006/wordprocessingDrawing" xmlns:w10="urn:schemas-microsoft-com:office:word" xmlns:w="http://schemas.openxmlformats.org/wordprocessingml/2006/main" xmlns:w14="http://schemas.microsoft.com/office/word/2010/wordml" xmlns:w15="http://schemas.microsoft.com/office/word/2012/wordml" xmlns:w16cex="http://schemas.microsoft.com/office/word/2018/wordml/cex" xmlns:w16cid="http://schemas.microsoft.com/office/word/2016/wordml/cid" xmlns:w16="http://schemas.microsoft.com/office/word/2018/wordml" xmlns:w16sdtdh="http://schemas.microsoft.com/office/word/2020/wordml/sdtdatahash" xmlns:w16se="http://schemas.microsoft.com/office/word/2015/wordml/symex" xmlns:wpg="http://schemas.microsoft.com/office/word/2010/wordprocessingGroup" xmlns:wpi="http://schemas.microsoft.com/office/word/2010/wordprocessingInk" xmlns:wne="http://schemas.microsoft.com/office/word/2006/wordml" xmlns:wps="http://schemas.microsoft.com/office/word/2010/wordprocessingShape" mc:Ignorable="w14 w15 w16se w16cid w16 w16cex w16sdtdh wp14">
   <w:footnote w:type="separator" w:id="-1">
     <w:p>
       <w:pPr>
@@ -728,7 +710,7 @@
 </file>
 
 <file path=word/numbering.xml><?xml version="1.0" encoding="utf-8"?>
-<w:numbering xmlns:wpc="http://schemas.microsoft.com/office/word/2010/wordprocessingCanvas" xmlns:cx="http://schemas.microsoft.com/office/drawing/2014/chartex" xmlns:cx1="http://schemas.microsoft.com/office/drawing/2015/9/8/chartex" xmlns:cx2="http://schemas.microsoft.com/office/drawing/2015/10/21/chartex" xmlns:cx3="http://schemas.microsoft.com/office/drawing/2016/5/9/chartex" xmlns:cx4="http://schemas.microsoft.com/office/drawing/2016/5/10/chartex" xmlns:cx5="http://schemas.microsoft.com/office/drawing/2016/5/11/chartex" xmlns:cx6="http://schemas.microsoft.com/office/drawing/2016/5/12/chartex" xmlns:cx7="http://schemas.microsoft.com/office/drawing/2016/5/13/chartex" xmlns:cx8="http://schemas.microsoft.com/office/drawing/2016/5/14/chartex" xmlns:mc="http://schemas.openxmlformats.org/markup-compatibility/2006" xmlns:aink="http://schemas.microsoft.com/office/drawing/2016/ink" xmlns:am3d="http://schemas.microsoft.com/office/drawing/2017/model3d" xmlns:o="urn:schemas-microsoft-com:office:office" xmlns:r="http://schemas.openxmlformats.org/officeDocument/2006/relationships" xmlns:m="http://schemas.openxmlformats.org/officeDocument/2006/math" xmlns:v="urn:schemas-microsoft-com:vml" xmlns:wp14="http://schemas.microsoft.com/office/word/2010/wordprocessingDrawing" xmlns:wp="http://schemas.openxmlformats.org/drawingml/2006/wordprocessingDrawing" xmlns:w10="urn:schemas-microsoft-com:office:word" xmlns:w="http://schemas.openxmlformats.org/wordprocessingml/2006/main" xmlns:w14="http://schemas.microsoft.com/office/word/2010/wordml" xmlns:w15="http://schemas.microsoft.com/office/word/2012/wordml" xmlns:w16cex="http://schemas.microsoft.com/office/word/2018/wordml/cex" xmlns:w16cid="http://schemas.microsoft.com/office/word/2016/wordml/cid" xmlns:w16="http://schemas.microsoft.com/office/word/2018/wordml" xmlns:w16sdtdh="http://schemas.microsoft.com/office/word/2020/wordml/sdtdatahash" xmlns:w16se="http://schemas.microsoft.com/office/word/2015/wordml/symex" xmlns:wpg="http://schemas.microsoft.com/office/word/2010/wordprocessingGroup" xmlns:wpi="http://schemas.microsoft.com/office/word/2010/wordprocessingInk" xmlns:wne="http://schemas.microsoft.com/office/word/2006/wordml" xmlns:wps="http://schemas.microsoft.com/office/word/2010/wordprocessingShape" mc:Ignorable="w14 w15 w16se w16cid w16 w16cex w16sdtdh wp14">
+<w:numbering xmlns:wpc="http://schemas.microsoft.com/office/word/2010/wordprocessingCanvas" xmlns:cx="http://schemas.microsoft.com/office/drawing/2014/chartex" xmlns:cx1="http://schemas.microsoft.com/office/drawing/2015/9/8/chartex" xmlns:cx2="http://schemas.microsoft.com/office/drawing/2015/10/21/chartex" xmlns:cx3="http://schemas.microsoft.com/office/drawing/2016/5/9/chartex" xmlns:cx4="http://schemas.microsoft.com/office/drawing/2016/5/10/chartex" xmlns:cx5="http://schemas.microsoft.com/office/drawing/2016/5/11/chartex" xmlns:cx6="http://schemas.microsoft.com/office/drawing/2016/5/12/chartex" xmlns:cx7="http://schemas.microsoft.com/office/drawing/2016/5/13/chartex" xmlns:cx8="http://schemas.microsoft.com/office/drawing/2016/5/14/chartex" xmlns:mc="http://schemas.openxmlformats.org/markup-compatibility/2006" xmlns:aink="http://schemas.microsoft.com/office/drawing/2016/ink" xmlns:am3d="http://schemas.microsoft.com/office/drawing/2017/model3d" xmlns:o="urn:schemas-microsoft-com:office:office" xmlns:oel="http://schemas.microsoft.com/office/2019/extlst" xmlns:r="http://schemas.openxmlformats.org/officeDocument/2006/relationships" xmlns:m="http://schemas.openxmlformats.org/officeDocument/2006/math" xmlns:v="urn:schemas-microsoft-com:vml" xmlns:wp14="http://schemas.microsoft.com/office/word/2010/wordprocessingDrawing" xmlns:wp="http://schemas.openxmlformats.org/drawingml/2006/wordprocessingDrawing" xmlns:w10="urn:schemas-microsoft-com:office:word" xmlns:w="http://schemas.openxmlformats.org/wordprocessingml/2006/main" xmlns:w14="http://schemas.microsoft.com/office/word/2010/wordml" xmlns:w15="http://schemas.microsoft.com/office/word/2012/wordml" xmlns:w16cex="http://schemas.microsoft.com/office/word/2018/wordml/cex" xmlns:w16cid="http://schemas.microsoft.com/office/word/2016/wordml/cid" xmlns:w16="http://schemas.microsoft.com/office/word/2018/wordml" xmlns:w16sdtdh="http://schemas.microsoft.com/office/word/2020/wordml/sdtdatahash" xmlns:w16se="http://schemas.microsoft.com/office/word/2015/wordml/symex" xmlns:wpg="http://schemas.microsoft.com/office/word/2010/wordprocessingGroup" xmlns:wpi="http://schemas.microsoft.com/office/word/2010/wordprocessingInk" xmlns:wne="http://schemas.microsoft.com/office/word/2006/wordml" xmlns:wps="http://schemas.microsoft.com/office/word/2010/wordprocessingShape" mc:Ignorable="w14 w15 w16se w16cid w16 w16cex w16sdtdh wp14">
   <w:abstractNum w:abstractNumId="0" w15:restartNumberingAfterBreak="0">
     <w:nsid w:val="0F4A4FB7"/>
     <w:multiLevelType w:val="hybridMultilevel"/>
@@ -1294,19 +1276,19 @@
       </w:rPr>
     </w:lvl>
   </w:abstractNum>
-  <w:num w:numId="1">
+  <w:num w:numId="1" w16cid:durableId="714812310">
     <w:abstractNumId w:val="4"/>
   </w:num>
-  <w:num w:numId="2">
+  <w:num w:numId="2" w16cid:durableId="438719892">
     <w:abstractNumId w:val="2"/>
   </w:num>
-  <w:num w:numId="3">
+  <w:num w:numId="3" w16cid:durableId="724262182">
     <w:abstractNumId w:val="1"/>
   </w:num>
-  <w:num w:numId="4">
+  <w:num w:numId="4" w16cid:durableId="747113998">
     <w:abstractNumId w:val="3"/>
   </w:num>
-  <w:num w:numId="5">
+  <w:num w:numId="5" w16cid:durableId="1513228842">
     <w:abstractNumId w:val="0"/>
   </w:num>
 </w:numbering>
@@ -1783,7 +1765,6 @@
   <w:style w:type="character" w:default="1" w:styleId="DefaultParagraphFont">
     <w:name w:val="Default Paragraph Font"/>
     <w:uiPriority w:val="1"/>
-    <w:semiHidden/>
     <w:unhideWhenUsed/>
   </w:style>
   <w:style w:type="table" w:default="1" w:styleId="TableNormal">
@@ -2151,6 +2132,126 @@
       <w:color w:val="605E5C"/>
       <w:shd w:val="clear" w:color="auto" w:fill="E1DFDD"/>
     </w:rPr>
+  </w:style>
+  <w:style w:type="table" w:styleId="PlainTable5">
+    <w:name w:val="Plain Table 5"/>
+    <w:basedOn w:val="TableNormal"/>
+    <w:uiPriority w:val="45"/>
+    <w:rsid w:val="00E21D19"/>
+    <w:pPr>
+      <w:spacing w:after="0" w:line="240" w:lineRule="auto"/>
+    </w:pPr>
+    <w:tblPr>
+      <w:tblStyleRowBandSize w:val="1"/>
+      <w:tblStyleColBandSize w:val="1"/>
+    </w:tblPr>
+    <w:tblStylePr w:type="firstRow">
+      <w:rPr>
+        <w:rFonts w:asciiTheme="majorHAnsi" w:eastAsiaTheme="majorEastAsia" w:hAnsiTheme="majorHAnsi" w:cstheme="majorBidi"/>
+        <w:i/>
+        <w:iCs/>
+        <w:sz w:val="26"/>
+      </w:rPr>
+      <w:tblPr/>
+      <w:tcPr>
+        <w:tcBorders>
+          <w:bottom w:val="single" w:sz="4" w:space="0" w:color="7F7F7F" w:themeColor="text1" w:themeTint="80"/>
+        </w:tcBorders>
+        <w:shd w:val="clear" w:color="auto" w:fill="FFFFFF" w:themeFill="background1"/>
+      </w:tcPr>
+    </w:tblStylePr>
+    <w:tblStylePr w:type="lastRow">
+      <w:rPr>
+        <w:rFonts w:asciiTheme="majorHAnsi" w:eastAsiaTheme="majorEastAsia" w:hAnsiTheme="majorHAnsi" w:cstheme="majorBidi"/>
+        <w:i/>
+        <w:iCs/>
+        <w:sz w:val="26"/>
+      </w:rPr>
+      <w:tblPr/>
+      <w:tcPr>
+        <w:tcBorders>
+          <w:top w:val="single" w:sz="4" w:space="0" w:color="7F7F7F" w:themeColor="text1" w:themeTint="80"/>
+        </w:tcBorders>
+        <w:shd w:val="clear" w:color="auto" w:fill="FFFFFF" w:themeFill="background1"/>
+      </w:tcPr>
+    </w:tblStylePr>
+    <w:tblStylePr w:type="firstCol">
+      <w:pPr>
+        <w:jc w:val="right"/>
+      </w:pPr>
+      <w:rPr>
+        <w:rFonts w:asciiTheme="majorHAnsi" w:eastAsiaTheme="majorEastAsia" w:hAnsiTheme="majorHAnsi" w:cstheme="majorBidi"/>
+        <w:i/>
+        <w:iCs/>
+        <w:sz w:val="26"/>
+      </w:rPr>
+      <w:tblPr/>
+      <w:tcPr>
+        <w:tcBorders>
+          <w:right w:val="single" w:sz="4" w:space="0" w:color="7F7F7F" w:themeColor="text1" w:themeTint="80"/>
+        </w:tcBorders>
+        <w:shd w:val="clear" w:color="auto" w:fill="FFFFFF" w:themeFill="background1"/>
+      </w:tcPr>
+    </w:tblStylePr>
+    <w:tblStylePr w:type="lastCol">
+      <w:rPr>
+        <w:rFonts w:asciiTheme="majorHAnsi" w:eastAsiaTheme="majorEastAsia" w:hAnsiTheme="majorHAnsi" w:cstheme="majorBidi"/>
+        <w:i/>
+        <w:iCs/>
+        <w:sz w:val="26"/>
+      </w:rPr>
+      <w:tblPr/>
+      <w:tcPr>
+        <w:tcBorders>
+          <w:left w:val="single" w:sz="4" w:space="0" w:color="7F7F7F" w:themeColor="text1" w:themeTint="80"/>
+        </w:tcBorders>
+        <w:shd w:val="clear" w:color="auto" w:fill="FFFFFF" w:themeFill="background1"/>
+      </w:tcPr>
+    </w:tblStylePr>
+    <w:tblStylePr w:type="band1Vert">
+      <w:tblPr/>
+      <w:tcPr>
+        <w:shd w:val="clear" w:color="auto" w:fill="F2F2F2" w:themeFill="background1" w:themeFillShade="F2"/>
+      </w:tcPr>
+    </w:tblStylePr>
+    <w:tblStylePr w:type="band1Horz">
+      <w:tblPr/>
+      <w:tcPr>
+        <w:shd w:val="clear" w:color="auto" w:fill="F2F2F2" w:themeFill="background1" w:themeFillShade="F2"/>
+      </w:tcPr>
+    </w:tblStylePr>
+    <w:tblStylePr w:type="neCell">
+      <w:tblPr/>
+      <w:tcPr>
+        <w:tcBorders>
+          <w:left w:val="nil"/>
+        </w:tcBorders>
+      </w:tcPr>
+    </w:tblStylePr>
+    <w:tblStylePr w:type="nwCell">
+      <w:tblPr/>
+      <w:tcPr>
+        <w:tcBorders>
+          <w:right w:val="nil"/>
+        </w:tcBorders>
+      </w:tcPr>
+    </w:tblStylePr>
+    <w:tblStylePr w:type="seCell">
+      <w:tblPr/>
+      <w:tcPr>
+        <w:tcBorders>
+          <w:left w:val="nil"/>
+        </w:tcBorders>
+      </w:tcPr>
+    </w:tblStylePr>
+    <w:tblStylePr w:type="swCell">
+      <w:tblPr/>
+      <w:tcPr>
+        <w:tcBorders>
+          <w:right w:val="nil"/>
+        </w:tcBorders>
+      </w:tcPr>
+    </w:tblStylePr>
   </w:style>
 </w:styles>
 </file>
@@ -2354,4 +2455,16 @@
     </a:ext>
   </a:extLst>
 </a:theme>
+</file>
+
+<file path=customXml/item1.xml><?xml version="1.0" encoding="utf-8"?>
+<b:Sources xmlns:b="http://schemas.openxmlformats.org/officeDocument/2006/bibliography" xmlns="http://schemas.openxmlformats.org/officeDocument/2006/bibliography" SelectedStyle="\APASixthEditionOfficeOnline.xsl" StyleName="APA" Version="6"/>
+</file>
+
+<file path=customXml/itemProps1.xml><?xml version="1.0" encoding="utf-8"?>
+<ds:datastoreItem xmlns:ds="http://schemas.openxmlformats.org/officeDocument/2006/customXml" ds:itemID="{935C251A-66EE-470A-BAAD-C4DC85D920B8}">
+  <ds:schemaRefs>
+    <ds:schemaRef ds:uri="http://schemas.openxmlformats.org/officeDocument/2006/bibliography"/>
+  </ds:schemaRefs>
+</ds:datastoreItem>
 </file>
</xml_diff>